<commit_message>
Stakeholder Analysis Contact Information Updated
Updated contact information.
</commit_message>
<xml_diff>
--- a/SWEN_670_Documentation/Milestone 3/Project Management Plan/NASA Gamify Project Management Plan - Milestone 3.docx
+++ b/SWEN_670_Documentation/Milestone 3/Project Management Plan/NASA Gamify Project Management Plan - Milestone 3.docx
@@ -411,8 +411,6 @@
         </w:rPr>
         <w:br w:type="page"/>
       </w:r>
-      <w:bookmarkStart w:id="0" w:name="_GoBack"/>
-      <w:bookmarkEnd w:id="0"/>
     </w:p>
     <w:sdt>
       <w:sdtPr>
@@ -457,7 +455,7 @@
               <w:tab w:val="right" w:leader="dot" w:pos="9350"/>
             </w:tabs>
             <w:rPr>
-              <w:rFonts w:eastAsiaTheme="minorEastAsia"/>
+              <w:rFonts w:ascii="Calibri" w:eastAsiaTheme="minorEastAsia" w:hAnsi="Calibri"/>
               <w:noProof/>
             </w:rPr>
           </w:pPr>
@@ -490,6 +488,7 @@
             </w:r>
             <w:r>
               <w:rPr>
+                <w:rFonts w:ascii="Calibri" w:hAnsi="Calibri"/>
                 <w:noProof/>
                 <w:webHidden/>
               </w:rPr>
@@ -497,6 +496,7 @@
             </w:r>
             <w:r>
               <w:rPr>
+                <w:rFonts w:ascii="Calibri" w:hAnsi="Calibri"/>
                 <w:noProof/>
                 <w:webHidden/>
               </w:rPr>
@@ -504,6 +504,7 @@
             </w:r>
             <w:r>
               <w:rPr>
+                <w:rFonts w:ascii="Calibri" w:hAnsi="Calibri"/>
                 <w:noProof/>
                 <w:webHidden/>
               </w:rPr>
@@ -511,12 +512,14 @@
             </w:r>
             <w:r>
               <w:rPr>
-                <w:noProof/>
-                <w:webHidden/>
-              </w:rPr>
-            </w:r>
-            <w:r>
-              <w:rPr>
+                <w:rFonts w:ascii="Calibri" w:hAnsi="Calibri"/>
+                <w:noProof/>
+                <w:webHidden/>
+              </w:rPr>
+            </w:r>
+            <w:r>
+              <w:rPr>
+                <w:rFonts w:ascii="Calibri" w:hAnsi="Calibri"/>
                 <w:noProof/>
                 <w:webHidden/>
               </w:rPr>
@@ -524,6 +527,7 @@
             </w:r>
             <w:r>
               <w:rPr>
+                <w:rFonts w:ascii="Calibri" w:hAnsi="Calibri"/>
                 <w:noProof/>
                 <w:webHidden/>
               </w:rPr>
@@ -531,6 +535,7 @@
             </w:r>
             <w:r>
               <w:rPr>
+                <w:rFonts w:ascii="Calibri" w:hAnsi="Calibri"/>
                 <w:noProof/>
                 <w:webHidden/>
               </w:rPr>
@@ -545,7 +550,7 @@
               <w:tab w:val="right" w:leader="dot" w:pos="9350"/>
             </w:tabs>
             <w:rPr>
-              <w:rFonts w:eastAsiaTheme="minorEastAsia"/>
+              <w:rFonts w:ascii="Calibri" w:eastAsiaTheme="minorEastAsia" w:hAnsi="Calibri"/>
               <w:noProof/>
             </w:rPr>
           </w:pPr>
@@ -560,6 +565,7 @@
             </w:r>
             <w:r>
               <w:rPr>
+                <w:rFonts w:ascii="Calibri" w:hAnsi="Calibri"/>
                 <w:noProof/>
                 <w:webHidden/>
               </w:rPr>
@@ -567,6 +573,7 @@
             </w:r>
             <w:r>
               <w:rPr>
+                <w:rFonts w:ascii="Calibri" w:hAnsi="Calibri"/>
                 <w:noProof/>
                 <w:webHidden/>
               </w:rPr>
@@ -574,6 +581,7 @@
             </w:r>
             <w:r>
               <w:rPr>
+                <w:rFonts w:ascii="Calibri" w:hAnsi="Calibri"/>
                 <w:noProof/>
                 <w:webHidden/>
               </w:rPr>
@@ -581,12 +589,14 @@
             </w:r>
             <w:r>
               <w:rPr>
-                <w:noProof/>
-                <w:webHidden/>
-              </w:rPr>
-            </w:r>
-            <w:r>
-              <w:rPr>
+                <w:rFonts w:ascii="Calibri" w:hAnsi="Calibri"/>
+                <w:noProof/>
+                <w:webHidden/>
+              </w:rPr>
+            </w:r>
+            <w:r>
+              <w:rPr>
+                <w:rFonts w:ascii="Calibri" w:hAnsi="Calibri"/>
                 <w:noProof/>
                 <w:webHidden/>
               </w:rPr>
@@ -594,6 +604,7 @@
             </w:r>
             <w:r>
               <w:rPr>
+                <w:rFonts w:ascii="Calibri" w:hAnsi="Calibri"/>
                 <w:noProof/>
                 <w:webHidden/>
               </w:rPr>
@@ -601,6 +612,7 @@
             </w:r>
             <w:r>
               <w:rPr>
+                <w:rFonts w:ascii="Calibri" w:hAnsi="Calibri"/>
                 <w:noProof/>
                 <w:webHidden/>
               </w:rPr>
@@ -615,7 +627,7 @@
               <w:tab w:val="right" w:leader="dot" w:pos="9350"/>
             </w:tabs>
             <w:rPr>
-              <w:rFonts w:eastAsiaTheme="minorEastAsia"/>
+              <w:rFonts w:ascii="Calibri" w:eastAsiaTheme="minorEastAsia" w:hAnsi="Calibri"/>
               <w:noProof/>
             </w:rPr>
           </w:pPr>
@@ -630,6 +642,7 @@
             </w:r>
             <w:r>
               <w:rPr>
+                <w:rFonts w:ascii="Calibri" w:hAnsi="Calibri"/>
                 <w:noProof/>
                 <w:webHidden/>
               </w:rPr>
@@ -637,6 +650,7 @@
             </w:r>
             <w:r>
               <w:rPr>
+                <w:rFonts w:ascii="Calibri" w:hAnsi="Calibri"/>
                 <w:noProof/>
                 <w:webHidden/>
               </w:rPr>
@@ -644,6 +658,7 @@
             </w:r>
             <w:r>
               <w:rPr>
+                <w:rFonts w:ascii="Calibri" w:hAnsi="Calibri"/>
                 <w:noProof/>
                 <w:webHidden/>
               </w:rPr>
@@ -651,12 +666,14 @@
             </w:r>
             <w:r>
               <w:rPr>
-                <w:noProof/>
-                <w:webHidden/>
-              </w:rPr>
-            </w:r>
-            <w:r>
-              <w:rPr>
+                <w:rFonts w:ascii="Calibri" w:hAnsi="Calibri"/>
+                <w:noProof/>
+                <w:webHidden/>
+              </w:rPr>
+            </w:r>
+            <w:r>
+              <w:rPr>
+                <w:rFonts w:ascii="Calibri" w:hAnsi="Calibri"/>
                 <w:noProof/>
                 <w:webHidden/>
               </w:rPr>
@@ -664,6 +681,7 @@
             </w:r>
             <w:r>
               <w:rPr>
+                <w:rFonts w:ascii="Calibri" w:hAnsi="Calibri"/>
                 <w:noProof/>
                 <w:webHidden/>
               </w:rPr>
@@ -671,6 +689,7 @@
             </w:r>
             <w:r>
               <w:rPr>
+                <w:rFonts w:ascii="Calibri" w:hAnsi="Calibri"/>
                 <w:noProof/>
                 <w:webHidden/>
               </w:rPr>
@@ -685,7 +704,7 @@
               <w:tab w:val="right" w:leader="dot" w:pos="9350"/>
             </w:tabs>
             <w:rPr>
-              <w:rFonts w:eastAsiaTheme="minorEastAsia"/>
+              <w:rFonts w:ascii="Calibri" w:eastAsiaTheme="minorEastAsia" w:hAnsi="Calibri"/>
               <w:noProof/>
             </w:rPr>
           </w:pPr>
@@ -693,12 +712,14 @@
             <w:r>
               <w:rPr>
                 <w:rStyle w:val="Hyperlink"/>
+                <w:rFonts w:ascii="Calibri" w:hAnsi="Calibri"/>
                 <w:noProof/>
               </w:rPr>
               <w:t>Purpose and Justification of the Project</w:t>
             </w:r>
             <w:r>
               <w:rPr>
+                <w:rFonts w:ascii="Calibri" w:hAnsi="Calibri"/>
                 <w:noProof/>
                 <w:webHidden/>
               </w:rPr>
@@ -706,6 +727,7 @@
             </w:r>
             <w:r>
               <w:rPr>
+                <w:rFonts w:ascii="Calibri" w:hAnsi="Calibri"/>
                 <w:noProof/>
                 <w:webHidden/>
               </w:rPr>
@@ -713,6 +735,7 @@
             </w:r>
             <w:r>
               <w:rPr>
+                <w:rFonts w:ascii="Calibri" w:hAnsi="Calibri"/>
                 <w:noProof/>
                 <w:webHidden/>
               </w:rPr>
@@ -720,12 +743,14 @@
             </w:r>
             <w:r>
               <w:rPr>
-                <w:noProof/>
-                <w:webHidden/>
-              </w:rPr>
-            </w:r>
-            <w:r>
-              <w:rPr>
+                <w:rFonts w:ascii="Calibri" w:hAnsi="Calibri"/>
+                <w:noProof/>
+                <w:webHidden/>
+              </w:rPr>
+            </w:r>
+            <w:r>
+              <w:rPr>
+                <w:rFonts w:ascii="Calibri" w:hAnsi="Calibri"/>
                 <w:noProof/>
                 <w:webHidden/>
               </w:rPr>
@@ -733,6 +758,7 @@
             </w:r>
             <w:r>
               <w:rPr>
+                <w:rFonts w:ascii="Calibri" w:hAnsi="Calibri"/>
                 <w:noProof/>
                 <w:webHidden/>
               </w:rPr>
@@ -740,6 +766,7 @@
             </w:r>
             <w:r>
               <w:rPr>
+                <w:rFonts w:ascii="Calibri" w:hAnsi="Calibri"/>
                 <w:noProof/>
                 <w:webHidden/>
               </w:rPr>
@@ -754,7 +781,7 @@
               <w:tab w:val="right" w:leader="dot" w:pos="9350"/>
             </w:tabs>
             <w:rPr>
-              <w:rFonts w:eastAsiaTheme="minorEastAsia"/>
+              <w:rFonts w:ascii="Calibri" w:eastAsiaTheme="minorEastAsia" w:hAnsi="Calibri"/>
               <w:noProof/>
             </w:rPr>
           </w:pPr>
@@ -762,12 +789,14 @@
             <w:r>
               <w:rPr>
                 <w:rStyle w:val="Hyperlink"/>
+                <w:rFonts w:ascii="Calibri" w:hAnsi="Calibri"/>
                 <w:noProof/>
               </w:rPr>
               <w:t>Scope Description</w:t>
             </w:r>
             <w:r>
               <w:rPr>
+                <w:rFonts w:ascii="Calibri" w:hAnsi="Calibri"/>
                 <w:noProof/>
                 <w:webHidden/>
               </w:rPr>
@@ -775,6 +804,7 @@
             </w:r>
             <w:r>
               <w:rPr>
+                <w:rFonts w:ascii="Calibri" w:hAnsi="Calibri"/>
                 <w:noProof/>
                 <w:webHidden/>
               </w:rPr>
@@ -782,6 +812,7 @@
             </w:r>
             <w:r>
               <w:rPr>
+                <w:rFonts w:ascii="Calibri" w:hAnsi="Calibri"/>
                 <w:noProof/>
                 <w:webHidden/>
               </w:rPr>
@@ -789,12 +820,14 @@
             </w:r>
             <w:r>
               <w:rPr>
-                <w:noProof/>
-                <w:webHidden/>
-              </w:rPr>
-            </w:r>
-            <w:r>
-              <w:rPr>
+                <w:rFonts w:ascii="Calibri" w:hAnsi="Calibri"/>
+                <w:noProof/>
+                <w:webHidden/>
+              </w:rPr>
+            </w:r>
+            <w:r>
+              <w:rPr>
+                <w:rFonts w:ascii="Calibri" w:hAnsi="Calibri"/>
                 <w:noProof/>
                 <w:webHidden/>
               </w:rPr>
@@ -802,6 +835,7 @@
             </w:r>
             <w:r>
               <w:rPr>
+                <w:rFonts w:ascii="Calibri" w:hAnsi="Calibri"/>
                 <w:noProof/>
                 <w:webHidden/>
               </w:rPr>
@@ -809,6 +843,7 @@
             </w:r>
             <w:r>
               <w:rPr>
+                <w:rFonts w:ascii="Calibri" w:hAnsi="Calibri"/>
                 <w:noProof/>
                 <w:webHidden/>
               </w:rPr>
@@ -823,7 +858,7 @@
               <w:tab w:val="right" w:leader="dot" w:pos="9350"/>
             </w:tabs>
             <w:rPr>
-              <w:rFonts w:eastAsiaTheme="minorEastAsia"/>
+              <w:rFonts w:ascii="Calibri" w:eastAsiaTheme="minorEastAsia" w:hAnsi="Calibri"/>
               <w:noProof/>
             </w:rPr>
           </w:pPr>
@@ -831,12 +866,14 @@
             <w:r>
               <w:rPr>
                 <w:rStyle w:val="Hyperlink"/>
+                <w:rFonts w:ascii="Calibri" w:hAnsi="Calibri"/>
                 <w:noProof/>
               </w:rPr>
               <w:t>High Level Project Requirements</w:t>
             </w:r>
             <w:r>
               <w:rPr>
+                <w:rFonts w:ascii="Calibri" w:hAnsi="Calibri"/>
                 <w:noProof/>
                 <w:webHidden/>
               </w:rPr>
@@ -844,6 +881,7 @@
             </w:r>
             <w:r>
               <w:rPr>
+                <w:rFonts w:ascii="Calibri" w:hAnsi="Calibri"/>
                 <w:noProof/>
                 <w:webHidden/>
               </w:rPr>
@@ -851,6 +889,7 @@
             </w:r>
             <w:r>
               <w:rPr>
+                <w:rFonts w:ascii="Calibri" w:hAnsi="Calibri"/>
                 <w:noProof/>
                 <w:webHidden/>
               </w:rPr>
@@ -858,12 +897,14 @@
             </w:r>
             <w:r>
               <w:rPr>
-                <w:noProof/>
-                <w:webHidden/>
-              </w:rPr>
-            </w:r>
-            <w:r>
-              <w:rPr>
+                <w:rFonts w:ascii="Calibri" w:hAnsi="Calibri"/>
+                <w:noProof/>
+                <w:webHidden/>
+              </w:rPr>
+            </w:r>
+            <w:r>
+              <w:rPr>
+                <w:rFonts w:ascii="Calibri" w:hAnsi="Calibri"/>
                 <w:noProof/>
                 <w:webHidden/>
               </w:rPr>
@@ -871,6 +912,7 @@
             </w:r>
             <w:r>
               <w:rPr>
+                <w:rFonts w:ascii="Calibri" w:hAnsi="Calibri"/>
                 <w:noProof/>
                 <w:webHidden/>
               </w:rPr>
@@ -878,6 +920,7 @@
             </w:r>
             <w:r>
               <w:rPr>
+                <w:rFonts w:ascii="Calibri" w:hAnsi="Calibri"/>
                 <w:noProof/>
                 <w:webHidden/>
               </w:rPr>
@@ -892,7 +935,7 @@
               <w:tab w:val="right" w:leader="dot" w:pos="9350"/>
             </w:tabs>
             <w:rPr>
-              <w:rFonts w:eastAsiaTheme="minorEastAsia"/>
+              <w:rFonts w:ascii="Calibri" w:eastAsiaTheme="minorEastAsia" w:hAnsi="Calibri"/>
               <w:noProof/>
             </w:rPr>
           </w:pPr>
@@ -900,12 +943,14 @@
             <w:r>
               <w:rPr>
                 <w:rStyle w:val="Hyperlink"/>
+                <w:rFonts w:ascii="Calibri" w:hAnsi="Calibri"/>
                 <w:noProof/>
               </w:rPr>
               <w:t>Project Boundaries</w:t>
             </w:r>
             <w:r>
               <w:rPr>
+                <w:rFonts w:ascii="Calibri" w:hAnsi="Calibri"/>
                 <w:noProof/>
                 <w:webHidden/>
               </w:rPr>
@@ -913,6 +958,7 @@
             </w:r>
             <w:r>
               <w:rPr>
+                <w:rFonts w:ascii="Calibri" w:hAnsi="Calibri"/>
                 <w:noProof/>
                 <w:webHidden/>
               </w:rPr>
@@ -920,6 +966,7 @@
             </w:r>
             <w:r>
               <w:rPr>
+                <w:rFonts w:ascii="Calibri" w:hAnsi="Calibri"/>
                 <w:noProof/>
                 <w:webHidden/>
               </w:rPr>
@@ -927,12 +974,14 @@
             </w:r>
             <w:r>
               <w:rPr>
-                <w:noProof/>
-                <w:webHidden/>
-              </w:rPr>
-            </w:r>
-            <w:r>
-              <w:rPr>
+                <w:rFonts w:ascii="Calibri" w:hAnsi="Calibri"/>
+                <w:noProof/>
+                <w:webHidden/>
+              </w:rPr>
+            </w:r>
+            <w:r>
+              <w:rPr>
+                <w:rFonts w:ascii="Calibri" w:hAnsi="Calibri"/>
                 <w:noProof/>
                 <w:webHidden/>
               </w:rPr>
@@ -940,6 +989,7 @@
             </w:r>
             <w:r>
               <w:rPr>
+                <w:rFonts w:ascii="Calibri" w:hAnsi="Calibri"/>
                 <w:noProof/>
                 <w:webHidden/>
               </w:rPr>
@@ -947,6 +997,7 @@
             </w:r>
             <w:r>
               <w:rPr>
+                <w:rFonts w:ascii="Calibri" w:hAnsi="Calibri"/>
                 <w:noProof/>
                 <w:webHidden/>
               </w:rPr>
@@ -961,7 +1012,7 @@
               <w:tab w:val="right" w:leader="dot" w:pos="9350"/>
             </w:tabs>
             <w:rPr>
-              <w:rFonts w:eastAsiaTheme="minorEastAsia"/>
+              <w:rFonts w:ascii="Calibri" w:eastAsiaTheme="minorEastAsia" w:hAnsi="Calibri"/>
               <w:noProof/>
             </w:rPr>
           </w:pPr>
@@ -969,12 +1020,14 @@
             <w:r>
               <w:rPr>
                 <w:rStyle w:val="Hyperlink"/>
+                <w:rFonts w:ascii="Calibri" w:hAnsi="Calibri"/>
                 <w:noProof/>
               </w:rPr>
               <w:t>Project Strategy</w:t>
             </w:r>
             <w:r>
               <w:rPr>
+                <w:rFonts w:ascii="Calibri" w:hAnsi="Calibri"/>
                 <w:noProof/>
                 <w:webHidden/>
               </w:rPr>
@@ -982,6 +1035,7 @@
             </w:r>
             <w:r>
               <w:rPr>
+                <w:rFonts w:ascii="Calibri" w:hAnsi="Calibri"/>
                 <w:noProof/>
                 <w:webHidden/>
               </w:rPr>
@@ -989,6 +1043,7 @@
             </w:r>
             <w:r>
               <w:rPr>
+                <w:rFonts w:ascii="Calibri" w:hAnsi="Calibri"/>
                 <w:noProof/>
                 <w:webHidden/>
               </w:rPr>
@@ -996,12 +1051,14 @@
             </w:r>
             <w:r>
               <w:rPr>
-                <w:noProof/>
-                <w:webHidden/>
-              </w:rPr>
-            </w:r>
-            <w:r>
-              <w:rPr>
+                <w:rFonts w:ascii="Calibri" w:hAnsi="Calibri"/>
+                <w:noProof/>
+                <w:webHidden/>
+              </w:rPr>
+            </w:r>
+            <w:r>
+              <w:rPr>
+                <w:rFonts w:ascii="Calibri" w:hAnsi="Calibri"/>
                 <w:noProof/>
                 <w:webHidden/>
               </w:rPr>
@@ -1009,6 +1066,7 @@
             </w:r>
             <w:r>
               <w:rPr>
+                <w:rFonts w:ascii="Calibri" w:hAnsi="Calibri"/>
                 <w:noProof/>
                 <w:webHidden/>
               </w:rPr>
@@ -1016,6 +1074,7 @@
             </w:r>
             <w:r>
               <w:rPr>
+                <w:rFonts w:ascii="Calibri" w:hAnsi="Calibri"/>
                 <w:noProof/>
                 <w:webHidden/>
               </w:rPr>
@@ -1030,7 +1089,7 @@
               <w:tab w:val="right" w:leader="dot" w:pos="9350"/>
             </w:tabs>
             <w:rPr>
-              <w:rFonts w:eastAsiaTheme="minorEastAsia"/>
+              <w:rFonts w:ascii="Calibri" w:eastAsiaTheme="minorEastAsia" w:hAnsi="Calibri"/>
               <w:noProof/>
             </w:rPr>
           </w:pPr>
@@ -1038,12 +1097,14 @@
             <w:r>
               <w:rPr>
                 <w:rStyle w:val="Hyperlink"/>
+                <w:rFonts w:ascii="Calibri" w:hAnsi="Calibri"/>
                 <w:noProof/>
               </w:rPr>
               <w:t>Project Deliverables</w:t>
             </w:r>
             <w:r>
               <w:rPr>
+                <w:rFonts w:ascii="Calibri" w:hAnsi="Calibri"/>
                 <w:noProof/>
                 <w:webHidden/>
               </w:rPr>
@@ -1051,6 +1112,7 @@
             </w:r>
             <w:r>
               <w:rPr>
+                <w:rFonts w:ascii="Calibri" w:hAnsi="Calibri"/>
                 <w:noProof/>
                 <w:webHidden/>
               </w:rPr>
@@ -1058,6 +1120,7 @@
             </w:r>
             <w:r>
               <w:rPr>
+                <w:rFonts w:ascii="Calibri" w:hAnsi="Calibri"/>
                 <w:noProof/>
                 <w:webHidden/>
               </w:rPr>
@@ -1065,12 +1128,14 @@
             </w:r>
             <w:r>
               <w:rPr>
-                <w:noProof/>
-                <w:webHidden/>
-              </w:rPr>
-            </w:r>
-            <w:r>
-              <w:rPr>
+                <w:rFonts w:ascii="Calibri" w:hAnsi="Calibri"/>
+                <w:noProof/>
+                <w:webHidden/>
+              </w:rPr>
+            </w:r>
+            <w:r>
+              <w:rPr>
+                <w:rFonts w:ascii="Calibri" w:hAnsi="Calibri"/>
                 <w:noProof/>
                 <w:webHidden/>
               </w:rPr>
@@ -1078,6 +1143,7 @@
             </w:r>
             <w:r>
               <w:rPr>
+                <w:rFonts w:ascii="Calibri" w:hAnsi="Calibri"/>
                 <w:noProof/>
                 <w:webHidden/>
               </w:rPr>
@@ -1085,6 +1151,7 @@
             </w:r>
             <w:r>
               <w:rPr>
+                <w:rFonts w:ascii="Calibri" w:hAnsi="Calibri"/>
                 <w:noProof/>
                 <w:webHidden/>
               </w:rPr>
@@ -1099,7 +1166,7 @@
               <w:tab w:val="right" w:leader="dot" w:pos="9350"/>
             </w:tabs>
             <w:rPr>
-              <w:rFonts w:eastAsiaTheme="minorEastAsia"/>
+              <w:rFonts w:ascii="Calibri" w:eastAsiaTheme="minorEastAsia" w:hAnsi="Calibri"/>
               <w:noProof/>
             </w:rPr>
           </w:pPr>
@@ -1107,12 +1174,14 @@
             <w:r>
               <w:rPr>
                 <w:rStyle w:val="Hyperlink"/>
+                <w:rFonts w:ascii="Calibri" w:hAnsi="Calibri"/>
                 <w:noProof/>
               </w:rPr>
               <w:t>Acceptance Criteria</w:t>
             </w:r>
             <w:r>
               <w:rPr>
+                <w:rFonts w:ascii="Calibri" w:hAnsi="Calibri"/>
                 <w:noProof/>
                 <w:webHidden/>
               </w:rPr>
@@ -1120,6 +1189,7 @@
             </w:r>
             <w:r>
               <w:rPr>
+                <w:rFonts w:ascii="Calibri" w:hAnsi="Calibri"/>
                 <w:noProof/>
                 <w:webHidden/>
               </w:rPr>
@@ -1127,6 +1197,7 @@
             </w:r>
             <w:r>
               <w:rPr>
+                <w:rFonts w:ascii="Calibri" w:hAnsi="Calibri"/>
                 <w:noProof/>
                 <w:webHidden/>
               </w:rPr>
@@ -1134,12 +1205,14 @@
             </w:r>
             <w:r>
               <w:rPr>
-                <w:noProof/>
-                <w:webHidden/>
-              </w:rPr>
-            </w:r>
-            <w:r>
-              <w:rPr>
+                <w:rFonts w:ascii="Calibri" w:hAnsi="Calibri"/>
+                <w:noProof/>
+                <w:webHidden/>
+              </w:rPr>
+            </w:r>
+            <w:r>
+              <w:rPr>
+                <w:rFonts w:ascii="Calibri" w:hAnsi="Calibri"/>
                 <w:noProof/>
                 <w:webHidden/>
               </w:rPr>
@@ -1147,6 +1220,7 @@
             </w:r>
             <w:r>
               <w:rPr>
+                <w:rFonts w:ascii="Calibri" w:hAnsi="Calibri"/>
                 <w:noProof/>
                 <w:webHidden/>
               </w:rPr>
@@ -1154,6 +1228,7 @@
             </w:r>
             <w:r>
               <w:rPr>
+                <w:rFonts w:ascii="Calibri" w:hAnsi="Calibri"/>
                 <w:noProof/>
                 <w:webHidden/>
               </w:rPr>
@@ -1168,7 +1243,7 @@
               <w:tab w:val="right" w:leader="dot" w:pos="9350"/>
             </w:tabs>
             <w:rPr>
-              <w:rFonts w:eastAsiaTheme="minorEastAsia"/>
+              <w:rFonts w:ascii="Calibri" w:eastAsiaTheme="minorEastAsia" w:hAnsi="Calibri"/>
               <w:noProof/>
             </w:rPr>
           </w:pPr>
@@ -1176,12 +1251,14 @@
             <w:r>
               <w:rPr>
                 <w:rStyle w:val="Hyperlink"/>
+                <w:rFonts w:ascii="Calibri" w:hAnsi="Calibri"/>
                 <w:noProof/>
               </w:rPr>
               <w:t>Project Constraints</w:t>
             </w:r>
             <w:r>
               <w:rPr>
+                <w:rFonts w:ascii="Calibri" w:hAnsi="Calibri"/>
                 <w:noProof/>
                 <w:webHidden/>
               </w:rPr>
@@ -1189,6 +1266,7 @@
             </w:r>
             <w:r>
               <w:rPr>
+                <w:rFonts w:ascii="Calibri" w:hAnsi="Calibri"/>
                 <w:noProof/>
                 <w:webHidden/>
               </w:rPr>
@@ -1196,6 +1274,7 @@
             </w:r>
             <w:r>
               <w:rPr>
+                <w:rFonts w:ascii="Calibri" w:hAnsi="Calibri"/>
                 <w:noProof/>
                 <w:webHidden/>
               </w:rPr>
@@ -1203,12 +1282,14 @@
             </w:r>
             <w:r>
               <w:rPr>
-                <w:noProof/>
-                <w:webHidden/>
-              </w:rPr>
-            </w:r>
-            <w:r>
-              <w:rPr>
+                <w:rFonts w:ascii="Calibri" w:hAnsi="Calibri"/>
+                <w:noProof/>
+                <w:webHidden/>
+              </w:rPr>
+            </w:r>
+            <w:r>
+              <w:rPr>
+                <w:rFonts w:ascii="Calibri" w:hAnsi="Calibri"/>
                 <w:noProof/>
                 <w:webHidden/>
               </w:rPr>
@@ -1216,6 +1297,7 @@
             </w:r>
             <w:r>
               <w:rPr>
+                <w:rFonts w:ascii="Calibri" w:hAnsi="Calibri"/>
                 <w:noProof/>
                 <w:webHidden/>
               </w:rPr>
@@ -1223,6 +1305,7 @@
             </w:r>
             <w:r>
               <w:rPr>
+                <w:rFonts w:ascii="Calibri" w:hAnsi="Calibri"/>
                 <w:noProof/>
                 <w:webHidden/>
               </w:rPr>
@@ -1237,7 +1320,7 @@
               <w:tab w:val="right" w:leader="dot" w:pos="9350"/>
             </w:tabs>
             <w:rPr>
-              <w:rFonts w:eastAsiaTheme="minorEastAsia"/>
+              <w:rFonts w:ascii="Calibri" w:eastAsiaTheme="minorEastAsia" w:hAnsi="Calibri"/>
               <w:noProof/>
             </w:rPr>
           </w:pPr>
@@ -1245,12 +1328,14 @@
             <w:r>
               <w:rPr>
                 <w:rStyle w:val="Hyperlink"/>
+                <w:rFonts w:ascii="Calibri" w:hAnsi="Calibri"/>
                 <w:noProof/>
               </w:rPr>
               <w:t>Project Assumptions</w:t>
             </w:r>
             <w:r>
               <w:rPr>
+                <w:rFonts w:ascii="Calibri" w:hAnsi="Calibri"/>
                 <w:noProof/>
                 <w:webHidden/>
               </w:rPr>
@@ -1258,6 +1343,7 @@
             </w:r>
             <w:r>
               <w:rPr>
+                <w:rFonts w:ascii="Calibri" w:hAnsi="Calibri"/>
                 <w:noProof/>
                 <w:webHidden/>
               </w:rPr>
@@ -1265,6 +1351,7 @@
             </w:r>
             <w:r>
               <w:rPr>
+                <w:rFonts w:ascii="Calibri" w:hAnsi="Calibri"/>
                 <w:noProof/>
                 <w:webHidden/>
               </w:rPr>
@@ -1272,12 +1359,14 @@
             </w:r>
             <w:r>
               <w:rPr>
-                <w:noProof/>
-                <w:webHidden/>
-              </w:rPr>
-            </w:r>
-            <w:r>
-              <w:rPr>
+                <w:rFonts w:ascii="Calibri" w:hAnsi="Calibri"/>
+                <w:noProof/>
+                <w:webHidden/>
+              </w:rPr>
+            </w:r>
+            <w:r>
+              <w:rPr>
+                <w:rFonts w:ascii="Calibri" w:hAnsi="Calibri"/>
                 <w:noProof/>
                 <w:webHidden/>
               </w:rPr>
@@ -1285,6 +1374,7 @@
             </w:r>
             <w:r>
               <w:rPr>
+                <w:rFonts w:ascii="Calibri" w:hAnsi="Calibri"/>
                 <w:noProof/>
                 <w:webHidden/>
               </w:rPr>
@@ -1292,6 +1382,7 @@
             </w:r>
             <w:r>
               <w:rPr>
+                <w:rFonts w:ascii="Calibri" w:hAnsi="Calibri"/>
                 <w:noProof/>
                 <w:webHidden/>
               </w:rPr>
@@ -1306,7 +1397,7 @@
               <w:tab w:val="right" w:leader="dot" w:pos="9350"/>
             </w:tabs>
             <w:rPr>
-              <w:rFonts w:eastAsiaTheme="minorEastAsia"/>
+              <w:rFonts w:ascii="Calibri" w:eastAsiaTheme="minorEastAsia" w:hAnsi="Calibri"/>
               <w:noProof/>
             </w:rPr>
           </w:pPr>
@@ -1321,6 +1412,7 @@
             </w:r>
             <w:r>
               <w:rPr>
+                <w:rFonts w:ascii="Calibri" w:hAnsi="Calibri"/>
                 <w:noProof/>
                 <w:webHidden/>
               </w:rPr>
@@ -1328,6 +1420,7 @@
             </w:r>
             <w:r>
               <w:rPr>
+                <w:rFonts w:ascii="Calibri" w:hAnsi="Calibri"/>
                 <w:noProof/>
                 <w:webHidden/>
               </w:rPr>
@@ -1335,6 +1428,7 @@
             </w:r>
             <w:r>
               <w:rPr>
+                <w:rFonts w:ascii="Calibri" w:hAnsi="Calibri"/>
                 <w:noProof/>
                 <w:webHidden/>
               </w:rPr>
@@ -1342,12 +1436,14 @@
             </w:r>
             <w:r>
               <w:rPr>
-                <w:noProof/>
-                <w:webHidden/>
-              </w:rPr>
-            </w:r>
-            <w:r>
-              <w:rPr>
+                <w:rFonts w:ascii="Calibri" w:hAnsi="Calibri"/>
+                <w:noProof/>
+                <w:webHidden/>
+              </w:rPr>
+            </w:r>
+            <w:r>
+              <w:rPr>
+                <w:rFonts w:ascii="Calibri" w:hAnsi="Calibri"/>
                 <w:noProof/>
                 <w:webHidden/>
               </w:rPr>
@@ -1355,6 +1451,7 @@
             </w:r>
             <w:r>
               <w:rPr>
+                <w:rFonts w:ascii="Calibri" w:hAnsi="Calibri"/>
                 <w:noProof/>
                 <w:webHidden/>
               </w:rPr>
@@ -1362,6 +1459,7 @@
             </w:r>
             <w:r>
               <w:rPr>
+                <w:rFonts w:ascii="Calibri" w:hAnsi="Calibri"/>
                 <w:noProof/>
                 <w:webHidden/>
               </w:rPr>
@@ -1376,7 +1474,7 @@
               <w:tab w:val="right" w:leader="dot" w:pos="9350"/>
             </w:tabs>
             <w:rPr>
-              <w:rFonts w:eastAsiaTheme="minorEastAsia"/>
+              <w:rFonts w:ascii="Calibri" w:eastAsiaTheme="minorEastAsia" w:hAnsi="Calibri"/>
               <w:noProof/>
             </w:rPr>
           </w:pPr>
@@ -1391,6 +1489,7 @@
             </w:r>
             <w:r>
               <w:rPr>
+                <w:rFonts w:ascii="Calibri" w:hAnsi="Calibri"/>
                 <w:noProof/>
                 <w:webHidden/>
               </w:rPr>
@@ -1398,6 +1497,7 @@
             </w:r>
             <w:r>
               <w:rPr>
+                <w:rFonts w:ascii="Calibri" w:hAnsi="Calibri"/>
                 <w:noProof/>
                 <w:webHidden/>
               </w:rPr>
@@ -1405,6 +1505,7 @@
             </w:r>
             <w:r>
               <w:rPr>
+                <w:rFonts w:ascii="Calibri" w:hAnsi="Calibri"/>
                 <w:noProof/>
                 <w:webHidden/>
               </w:rPr>
@@ -1412,12 +1513,14 @@
             </w:r>
             <w:r>
               <w:rPr>
-                <w:noProof/>
-                <w:webHidden/>
-              </w:rPr>
-            </w:r>
-            <w:r>
-              <w:rPr>
+                <w:rFonts w:ascii="Calibri" w:hAnsi="Calibri"/>
+                <w:noProof/>
+                <w:webHidden/>
+              </w:rPr>
+            </w:r>
+            <w:r>
+              <w:rPr>
+                <w:rFonts w:ascii="Calibri" w:hAnsi="Calibri"/>
                 <w:noProof/>
                 <w:webHidden/>
               </w:rPr>
@@ -1425,6 +1528,7 @@
             </w:r>
             <w:r>
               <w:rPr>
+                <w:rFonts w:ascii="Calibri" w:hAnsi="Calibri"/>
                 <w:noProof/>
                 <w:webHidden/>
               </w:rPr>
@@ -1432,6 +1536,7 @@
             </w:r>
             <w:r>
               <w:rPr>
+                <w:rFonts w:ascii="Calibri" w:hAnsi="Calibri"/>
                 <w:noProof/>
                 <w:webHidden/>
               </w:rPr>
@@ -1446,7 +1551,7 @@
               <w:tab w:val="right" w:leader="dot" w:pos="9350"/>
             </w:tabs>
             <w:rPr>
-              <w:rFonts w:eastAsiaTheme="minorEastAsia"/>
+              <w:rFonts w:ascii="Calibri" w:eastAsiaTheme="minorEastAsia" w:hAnsi="Calibri"/>
               <w:noProof/>
             </w:rPr>
           </w:pPr>
@@ -1461,6 +1566,7 @@
             </w:r>
             <w:r>
               <w:rPr>
+                <w:rFonts w:ascii="Calibri" w:hAnsi="Calibri"/>
                 <w:noProof/>
                 <w:webHidden/>
               </w:rPr>
@@ -1468,6 +1574,7 @@
             </w:r>
             <w:r>
               <w:rPr>
+                <w:rFonts w:ascii="Calibri" w:hAnsi="Calibri"/>
                 <w:noProof/>
                 <w:webHidden/>
               </w:rPr>
@@ -1475,6 +1582,7 @@
             </w:r>
             <w:r>
               <w:rPr>
+                <w:rFonts w:ascii="Calibri" w:hAnsi="Calibri"/>
                 <w:noProof/>
                 <w:webHidden/>
               </w:rPr>
@@ -1482,12 +1590,14 @@
             </w:r>
             <w:r>
               <w:rPr>
-                <w:noProof/>
-                <w:webHidden/>
-              </w:rPr>
-            </w:r>
-            <w:r>
-              <w:rPr>
+                <w:rFonts w:ascii="Calibri" w:hAnsi="Calibri"/>
+                <w:noProof/>
+                <w:webHidden/>
+              </w:rPr>
+            </w:r>
+            <w:r>
+              <w:rPr>
+                <w:rFonts w:ascii="Calibri" w:hAnsi="Calibri"/>
                 <w:noProof/>
                 <w:webHidden/>
               </w:rPr>
@@ -1495,6 +1605,7 @@
             </w:r>
             <w:r>
               <w:rPr>
+                <w:rFonts w:ascii="Calibri" w:hAnsi="Calibri"/>
                 <w:noProof/>
                 <w:webHidden/>
               </w:rPr>
@@ -1502,6 +1613,7 @@
             </w:r>
             <w:r>
               <w:rPr>
+                <w:rFonts w:ascii="Calibri" w:hAnsi="Calibri"/>
                 <w:noProof/>
                 <w:webHidden/>
               </w:rPr>
@@ -1516,7 +1628,7 @@
               <w:tab w:val="right" w:leader="dot" w:pos="9350"/>
             </w:tabs>
             <w:rPr>
-              <w:rFonts w:eastAsiaTheme="minorEastAsia"/>
+              <w:rFonts w:ascii="Calibri" w:eastAsiaTheme="minorEastAsia" w:hAnsi="Calibri"/>
               <w:noProof/>
             </w:rPr>
           </w:pPr>
@@ -1531,6 +1643,7 @@
             </w:r>
             <w:r>
               <w:rPr>
+                <w:rFonts w:ascii="Calibri" w:hAnsi="Calibri"/>
                 <w:noProof/>
                 <w:webHidden/>
               </w:rPr>
@@ -1538,6 +1651,7 @@
             </w:r>
             <w:r>
               <w:rPr>
+                <w:rFonts w:ascii="Calibri" w:hAnsi="Calibri"/>
                 <w:noProof/>
                 <w:webHidden/>
               </w:rPr>
@@ -1545,6 +1659,7 @@
             </w:r>
             <w:r>
               <w:rPr>
+                <w:rFonts w:ascii="Calibri" w:hAnsi="Calibri"/>
                 <w:noProof/>
                 <w:webHidden/>
               </w:rPr>
@@ -1552,12 +1667,14 @@
             </w:r>
             <w:r>
               <w:rPr>
-                <w:noProof/>
-                <w:webHidden/>
-              </w:rPr>
-            </w:r>
-            <w:r>
-              <w:rPr>
+                <w:rFonts w:ascii="Calibri" w:hAnsi="Calibri"/>
+                <w:noProof/>
+                <w:webHidden/>
+              </w:rPr>
+            </w:r>
+            <w:r>
+              <w:rPr>
+                <w:rFonts w:ascii="Calibri" w:hAnsi="Calibri"/>
                 <w:noProof/>
                 <w:webHidden/>
               </w:rPr>
@@ -1565,6 +1682,7 @@
             </w:r>
             <w:r>
               <w:rPr>
+                <w:rFonts w:ascii="Calibri" w:hAnsi="Calibri"/>
                 <w:noProof/>
                 <w:webHidden/>
               </w:rPr>
@@ -1572,6 +1690,7 @@
             </w:r>
             <w:r>
               <w:rPr>
+                <w:rFonts w:ascii="Calibri" w:hAnsi="Calibri"/>
                 <w:noProof/>
                 <w:webHidden/>
               </w:rPr>
@@ -1586,7 +1705,7 @@
               <w:tab w:val="right" w:leader="dot" w:pos="9350"/>
             </w:tabs>
             <w:rPr>
-              <w:rFonts w:eastAsiaTheme="minorEastAsia"/>
+              <w:rFonts w:ascii="Calibri" w:eastAsiaTheme="minorEastAsia" w:hAnsi="Calibri"/>
               <w:noProof/>
             </w:rPr>
           </w:pPr>
@@ -1601,6 +1720,7 @@
             </w:r>
             <w:r>
               <w:rPr>
+                <w:rFonts w:ascii="Calibri" w:hAnsi="Calibri"/>
                 <w:noProof/>
                 <w:webHidden/>
               </w:rPr>
@@ -1608,6 +1728,7 @@
             </w:r>
             <w:r>
               <w:rPr>
+                <w:rFonts w:ascii="Calibri" w:hAnsi="Calibri"/>
                 <w:noProof/>
                 <w:webHidden/>
               </w:rPr>
@@ -1615,6 +1736,7 @@
             </w:r>
             <w:r>
               <w:rPr>
+                <w:rFonts w:ascii="Calibri" w:hAnsi="Calibri"/>
                 <w:noProof/>
                 <w:webHidden/>
               </w:rPr>
@@ -1622,12 +1744,14 @@
             </w:r>
             <w:r>
               <w:rPr>
-                <w:noProof/>
-                <w:webHidden/>
-              </w:rPr>
-            </w:r>
-            <w:r>
-              <w:rPr>
+                <w:rFonts w:ascii="Calibri" w:hAnsi="Calibri"/>
+                <w:noProof/>
+                <w:webHidden/>
+              </w:rPr>
+            </w:r>
+            <w:r>
+              <w:rPr>
+                <w:rFonts w:ascii="Calibri" w:hAnsi="Calibri"/>
                 <w:noProof/>
                 <w:webHidden/>
               </w:rPr>
@@ -1635,6 +1759,7 @@
             </w:r>
             <w:r>
               <w:rPr>
+                <w:rFonts w:ascii="Calibri" w:hAnsi="Calibri"/>
                 <w:noProof/>
                 <w:webHidden/>
               </w:rPr>
@@ -1642,6 +1767,7 @@
             </w:r>
             <w:r>
               <w:rPr>
+                <w:rFonts w:ascii="Calibri" w:hAnsi="Calibri"/>
                 <w:noProof/>
                 <w:webHidden/>
               </w:rPr>
@@ -1656,7 +1782,7 @@
               <w:tab w:val="right" w:leader="dot" w:pos="9350"/>
             </w:tabs>
             <w:rPr>
-              <w:rFonts w:eastAsiaTheme="minorEastAsia"/>
+              <w:rFonts w:ascii="Calibri" w:eastAsiaTheme="minorEastAsia" w:hAnsi="Calibri"/>
               <w:noProof/>
             </w:rPr>
           </w:pPr>
@@ -1671,6 +1797,7 @@
             </w:r>
             <w:r>
               <w:rPr>
+                <w:rFonts w:ascii="Calibri" w:hAnsi="Calibri"/>
                 <w:noProof/>
                 <w:webHidden/>
               </w:rPr>
@@ -1678,6 +1805,7 @@
             </w:r>
             <w:r>
               <w:rPr>
+                <w:rFonts w:ascii="Calibri" w:hAnsi="Calibri"/>
                 <w:noProof/>
                 <w:webHidden/>
               </w:rPr>
@@ -1685,6 +1813,7 @@
             </w:r>
             <w:r>
               <w:rPr>
+                <w:rFonts w:ascii="Calibri" w:hAnsi="Calibri"/>
                 <w:noProof/>
                 <w:webHidden/>
               </w:rPr>
@@ -1692,12 +1821,14 @@
             </w:r>
             <w:r>
               <w:rPr>
-                <w:noProof/>
-                <w:webHidden/>
-              </w:rPr>
-            </w:r>
-            <w:r>
-              <w:rPr>
+                <w:rFonts w:ascii="Calibri" w:hAnsi="Calibri"/>
+                <w:noProof/>
+                <w:webHidden/>
+              </w:rPr>
+            </w:r>
+            <w:r>
+              <w:rPr>
+                <w:rFonts w:ascii="Calibri" w:hAnsi="Calibri"/>
                 <w:noProof/>
                 <w:webHidden/>
               </w:rPr>
@@ -1705,6 +1836,7 @@
             </w:r>
             <w:r>
               <w:rPr>
+                <w:rFonts w:ascii="Calibri" w:hAnsi="Calibri"/>
                 <w:noProof/>
                 <w:webHidden/>
               </w:rPr>
@@ -1712,6 +1844,7 @@
             </w:r>
             <w:r>
               <w:rPr>
+                <w:rFonts w:ascii="Calibri" w:hAnsi="Calibri"/>
                 <w:noProof/>
                 <w:webHidden/>
               </w:rPr>
@@ -1726,7 +1859,7 @@
               <w:tab w:val="right" w:leader="dot" w:pos="9350"/>
             </w:tabs>
             <w:rPr>
-              <w:rFonts w:eastAsiaTheme="minorEastAsia"/>
+              <w:rFonts w:ascii="Calibri" w:eastAsiaTheme="minorEastAsia" w:hAnsi="Calibri"/>
               <w:noProof/>
             </w:rPr>
           </w:pPr>
@@ -1741,6 +1874,7 @@
             </w:r>
             <w:r>
               <w:rPr>
+                <w:rFonts w:ascii="Calibri" w:hAnsi="Calibri"/>
                 <w:noProof/>
                 <w:webHidden/>
               </w:rPr>
@@ -1748,6 +1882,7 @@
             </w:r>
             <w:r>
               <w:rPr>
+                <w:rFonts w:ascii="Calibri" w:hAnsi="Calibri"/>
                 <w:noProof/>
                 <w:webHidden/>
               </w:rPr>
@@ -1755,6 +1890,7 @@
             </w:r>
             <w:r>
               <w:rPr>
+                <w:rFonts w:ascii="Calibri" w:hAnsi="Calibri"/>
                 <w:noProof/>
                 <w:webHidden/>
               </w:rPr>
@@ -1762,12 +1898,14 @@
             </w:r>
             <w:r>
               <w:rPr>
-                <w:noProof/>
-                <w:webHidden/>
-              </w:rPr>
-            </w:r>
-            <w:r>
-              <w:rPr>
+                <w:rFonts w:ascii="Calibri" w:hAnsi="Calibri"/>
+                <w:noProof/>
+                <w:webHidden/>
+              </w:rPr>
+            </w:r>
+            <w:r>
+              <w:rPr>
+                <w:rFonts w:ascii="Calibri" w:hAnsi="Calibri"/>
                 <w:noProof/>
                 <w:webHidden/>
               </w:rPr>
@@ -1775,6 +1913,7 @@
             </w:r>
             <w:r>
               <w:rPr>
+                <w:rFonts w:ascii="Calibri" w:hAnsi="Calibri"/>
                 <w:noProof/>
                 <w:webHidden/>
               </w:rPr>
@@ -1782,6 +1921,7 @@
             </w:r>
             <w:r>
               <w:rPr>
+                <w:rFonts w:ascii="Calibri" w:hAnsi="Calibri"/>
                 <w:noProof/>
                 <w:webHidden/>
               </w:rPr>
@@ -1796,7 +1936,7 @@
               <w:tab w:val="right" w:leader="dot" w:pos="9350"/>
             </w:tabs>
             <w:rPr>
-              <w:rFonts w:eastAsiaTheme="minorEastAsia"/>
+              <w:rFonts w:ascii="Calibri" w:eastAsiaTheme="minorEastAsia" w:hAnsi="Calibri"/>
               <w:noProof/>
             </w:rPr>
           </w:pPr>
@@ -1811,6 +1951,7 @@
             </w:r>
             <w:r>
               <w:rPr>
+                <w:rFonts w:ascii="Calibri" w:hAnsi="Calibri"/>
                 <w:noProof/>
                 <w:webHidden/>
               </w:rPr>
@@ -1818,6 +1959,7 @@
             </w:r>
             <w:r>
               <w:rPr>
+                <w:rFonts w:ascii="Calibri" w:hAnsi="Calibri"/>
                 <w:noProof/>
                 <w:webHidden/>
               </w:rPr>
@@ -1825,6 +1967,7 @@
             </w:r>
             <w:r>
               <w:rPr>
+                <w:rFonts w:ascii="Calibri" w:hAnsi="Calibri"/>
                 <w:noProof/>
                 <w:webHidden/>
               </w:rPr>
@@ -1832,12 +1975,14 @@
             </w:r>
             <w:r>
               <w:rPr>
-                <w:noProof/>
-                <w:webHidden/>
-              </w:rPr>
-            </w:r>
-            <w:r>
-              <w:rPr>
+                <w:rFonts w:ascii="Calibri" w:hAnsi="Calibri"/>
+                <w:noProof/>
+                <w:webHidden/>
+              </w:rPr>
+            </w:r>
+            <w:r>
+              <w:rPr>
+                <w:rFonts w:ascii="Calibri" w:hAnsi="Calibri"/>
                 <w:noProof/>
                 <w:webHidden/>
               </w:rPr>
@@ -1845,6 +1990,7 @@
             </w:r>
             <w:r>
               <w:rPr>
+                <w:rFonts w:ascii="Calibri" w:hAnsi="Calibri"/>
                 <w:noProof/>
                 <w:webHidden/>
               </w:rPr>
@@ -1852,6 +1998,7 @@
             </w:r>
             <w:r>
               <w:rPr>
+                <w:rFonts w:ascii="Calibri" w:hAnsi="Calibri"/>
                 <w:noProof/>
                 <w:webHidden/>
               </w:rPr>
@@ -1866,7 +2013,7 @@
               <w:tab w:val="right" w:leader="dot" w:pos="9350"/>
             </w:tabs>
             <w:rPr>
-              <w:rFonts w:eastAsiaTheme="minorEastAsia"/>
+              <w:rFonts w:ascii="Calibri" w:eastAsiaTheme="minorEastAsia" w:hAnsi="Calibri"/>
               <w:noProof/>
             </w:rPr>
           </w:pPr>
@@ -1881,6 +2028,7 @@
             </w:r>
             <w:r>
               <w:rPr>
+                <w:rFonts w:ascii="Calibri" w:hAnsi="Calibri"/>
                 <w:noProof/>
                 <w:webHidden/>
               </w:rPr>
@@ -1888,6 +2036,7 @@
             </w:r>
             <w:r>
               <w:rPr>
+                <w:rFonts w:ascii="Calibri" w:hAnsi="Calibri"/>
                 <w:noProof/>
                 <w:webHidden/>
               </w:rPr>
@@ -1895,6 +2044,7 @@
             </w:r>
             <w:r>
               <w:rPr>
+                <w:rFonts w:ascii="Calibri" w:hAnsi="Calibri"/>
                 <w:noProof/>
                 <w:webHidden/>
               </w:rPr>
@@ -1902,12 +2052,14 @@
             </w:r>
             <w:r>
               <w:rPr>
-                <w:noProof/>
-                <w:webHidden/>
-              </w:rPr>
-            </w:r>
-            <w:r>
-              <w:rPr>
+                <w:rFonts w:ascii="Calibri" w:hAnsi="Calibri"/>
+                <w:noProof/>
+                <w:webHidden/>
+              </w:rPr>
+            </w:r>
+            <w:r>
+              <w:rPr>
+                <w:rFonts w:ascii="Calibri" w:hAnsi="Calibri"/>
                 <w:noProof/>
                 <w:webHidden/>
               </w:rPr>
@@ -1915,6 +2067,7 @@
             </w:r>
             <w:r>
               <w:rPr>
+                <w:rFonts w:ascii="Calibri" w:hAnsi="Calibri"/>
                 <w:noProof/>
                 <w:webHidden/>
               </w:rPr>
@@ -1922,6 +2075,7 @@
             </w:r>
             <w:r>
               <w:rPr>
+                <w:rFonts w:ascii="Calibri" w:hAnsi="Calibri"/>
                 <w:noProof/>
                 <w:webHidden/>
               </w:rPr>
@@ -1936,7 +2090,7 @@
               <w:tab w:val="right" w:leader="dot" w:pos="9350"/>
             </w:tabs>
             <w:rPr>
-              <w:rFonts w:eastAsiaTheme="minorEastAsia"/>
+              <w:rFonts w:ascii="Calibri" w:eastAsiaTheme="minorEastAsia" w:hAnsi="Calibri"/>
               <w:noProof/>
             </w:rPr>
           </w:pPr>
@@ -1951,6 +2105,7 @@
             </w:r>
             <w:r>
               <w:rPr>
+                <w:rFonts w:ascii="Calibri" w:hAnsi="Calibri"/>
                 <w:noProof/>
                 <w:webHidden/>
               </w:rPr>
@@ -1958,6 +2113,7 @@
             </w:r>
             <w:r>
               <w:rPr>
+                <w:rFonts w:ascii="Calibri" w:hAnsi="Calibri"/>
                 <w:noProof/>
                 <w:webHidden/>
               </w:rPr>
@@ -1965,6 +2121,7 @@
             </w:r>
             <w:r>
               <w:rPr>
+                <w:rFonts w:ascii="Calibri" w:hAnsi="Calibri"/>
                 <w:noProof/>
                 <w:webHidden/>
               </w:rPr>
@@ -1972,12 +2129,14 @@
             </w:r>
             <w:r>
               <w:rPr>
-                <w:noProof/>
-                <w:webHidden/>
-              </w:rPr>
-            </w:r>
-            <w:r>
-              <w:rPr>
+                <w:rFonts w:ascii="Calibri" w:hAnsi="Calibri"/>
+                <w:noProof/>
+                <w:webHidden/>
+              </w:rPr>
+            </w:r>
+            <w:r>
+              <w:rPr>
+                <w:rFonts w:ascii="Calibri" w:hAnsi="Calibri"/>
                 <w:noProof/>
                 <w:webHidden/>
               </w:rPr>
@@ -1985,6 +2144,7 @@
             </w:r>
             <w:r>
               <w:rPr>
+                <w:rFonts w:ascii="Calibri" w:hAnsi="Calibri"/>
                 <w:noProof/>
                 <w:webHidden/>
               </w:rPr>
@@ -1992,6 +2152,7 @@
             </w:r>
             <w:r>
               <w:rPr>
+                <w:rFonts w:ascii="Calibri" w:hAnsi="Calibri"/>
                 <w:noProof/>
                 <w:webHidden/>
               </w:rPr>
@@ -2210,14 +2371,7 @@
                 <w:rFonts w:ascii="Calibri" w:eastAsia="Times New Roman" w:hAnsi="Calibri" w:cs="Calibri"/>
                 <w:color w:val="000000"/>
               </w:rPr>
-              <w:t>1</w:t>
-            </w:r>
-            <w:r>
-              <w:rPr>
-                <w:rFonts w:ascii="Calibri" w:eastAsia="Times New Roman" w:hAnsi="Calibri" w:cs="Calibri"/>
-                <w:color w:val="000000"/>
-              </w:rPr>
-              <w:t>.0</w:t>
+              <w:t>1.0</w:t>
             </w:r>
           </w:p>
         </w:tc>
@@ -2776,14 +2930,14 @@
           <w:rFonts w:ascii="Calibri" w:hAnsi="Calibri"/>
         </w:rPr>
       </w:pPr>
-      <w:bookmarkStart w:id="1" w:name="_Toc509908986"/>
+      <w:bookmarkStart w:id="0" w:name="_Toc509908986"/>
       <w:r>
         <w:rPr>
           <w:rFonts w:ascii="Calibri" w:hAnsi="Calibri"/>
         </w:rPr>
         <w:t>Background</w:t>
       </w:r>
-      <w:bookmarkEnd w:id="1"/>
+      <w:bookmarkEnd w:id="0"/>
     </w:p>
     <w:p>
       <w:pPr>
@@ -2797,7 +2951,7 @@
         </w:rPr>
         <w:t xml:space="preserve">This project will gamify the NASA EVA MediaWiki.  This will allow users to track their usage.  The games will encourage both the competitive and the collaborative users.  </w:t>
       </w:r>
-      <w:bookmarkStart w:id="2" w:name="_Hlk506592836"/>
+      <w:bookmarkStart w:id="1" w:name="_Hlk506592836"/>
       <w:r>
         <w:rPr>
           <w:rFonts w:ascii="Calibri" w:hAnsi="Calibri"/>
@@ -2805,7 +2959,7 @@
         <w:t>Gamification creates a user-friendly way to create complex goals and break them down into smaller pieces, all while making users feel that they are accomplishing something.</w:t>
       </w:r>
     </w:p>
-    <w:bookmarkEnd w:id="2"/>
+    <w:bookmarkEnd w:id="1"/>
     <w:p>
       <w:pPr>
         <w:rPr>
@@ -2826,39 +2980,179 @@
           <w:rFonts w:ascii="Calibri" w:hAnsi="Calibri"/>
         </w:rPr>
       </w:pPr>
-      <w:bookmarkStart w:id="3" w:name="_Toc509908987"/>
+      <w:bookmarkStart w:id="2" w:name="_Toc509908987"/>
       <w:r>
         <w:rPr>
           <w:rFonts w:ascii="Calibri" w:hAnsi="Calibri"/>
         </w:rPr>
         <w:t>Project Management Approach</w:t>
       </w:r>
+      <w:bookmarkEnd w:id="2"/>
+    </w:p>
+    <w:p>
+      <w:pPr>
+        <w:rPr>
+          <w:rFonts w:ascii="Calibri" w:hAnsi="Calibri"/>
+        </w:rPr>
+      </w:pPr>
+      <w:r>
+        <w:rPr>
+          <w:rFonts w:ascii="Calibri" w:hAnsi="Calibri"/>
+        </w:rPr>
+        <w:t>The Documentation Lead, Victoria Guadagno, will be responsible for all documentation.  She will create most of the documentation and keep it updated.</w:t>
+      </w:r>
+    </w:p>
+    <w:p>
+      <w:pPr>
+        <w:rPr>
+          <w:rFonts w:ascii="Calibri" w:hAnsi="Calibri"/>
+        </w:rPr>
+      </w:pPr>
+      <w:r>
+        <w:rPr>
+          <w:rFonts w:ascii="Calibri" w:hAnsi="Calibri"/>
+        </w:rPr>
+        <w:t xml:space="preserve">The Testing Lead, Okechukwu Ogudebe, will be responsible for all testing. </w:t>
+      </w:r>
+      <w:r>
+        <w:rPr>
+          <w:rFonts w:ascii="Calibri" w:hAnsi="Calibri"/>
+        </w:rPr>
+        <w:t xml:space="preserve"> </w:t>
+      </w:r>
+      <w:r>
+        <w:rPr>
+          <w:rFonts w:ascii="Calibri" w:hAnsi="Calibri"/>
+        </w:rPr>
+        <w:t xml:space="preserve">He will create the test </w:t>
+      </w:r>
+      <w:r>
+        <w:rPr>
+          <w:rFonts w:ascii="Calibri" w:hAnsi="Calibri"/>
+        </w:rPr>
+        <w:t>suite</w:t>
+      </w:r>
+      <w:r>
+        <w:rPr>
+          <w:rFonts w:ascii="Calibri" w:hAnsi="Calibri"/>
+        </w:rPr>
+        <w:t>, execute the test scripts, and create the test reports.</w:t>
+      </w:r>
+    </w:p>
+    <w:p>
+      <w:pPr>
+        <w:rPr>
+          <w:rFonts w:ascii="Calibri" w:hAnsi="Calibri"/>
+        </w:rPr>
+      </w:pPr>
+      <w:r>
+        <w:rPr>
+          <w:rFonts w:ascii="Calibri" w:hAnsi="Calibri"/>
+        </w:rPr>
+        <w:t>The Database Lead, Jacqueline Macfadyen, will be responsible for the database.  She will lead all design discussions, document the design</w:t>
+      </w:r>
+      <w:r>
+        <w:rPr>
+          <w:rFonts w:ascii="Calibri" w:hAnsi="Calibri"/>
+        </w:rPr>
+        <w:t>,</w:t>
+      </w:r>
+      <w:r>
+        <w:rPr>
+          <w:rFonts w:ascii="Calibri" w:hAnsi="Calibri"/>
+        </w:rPr>
+        <w:t xml:space="preserve"> and create the database creation script.</w:t>
+      </w:r>
+    </w:p>
+    <w:p>
+      <w:pPr>
+        <w:rPr>
+          <w:rFonts w:ascii="Calibri" w:hAnsi="Calibri"/>
+        </w:rPr>
+      </w:pPr>
+      <w:r>
+        <w:rPr>
+          <w:rFonts w:ascii="Calibri" w:hAnsi="Calibri"/>
+        </w:rPr>
+        <w:t xml:space="preserve">The Team Lead, Michael Salgo, </w:t>
+      </w:r>
+      <w:r>
+        <w:rPr>
+          <w:rFonts w:ascii="Calibri" w:hAnsi="Calibri"/>
+        </w:rPr>
+        <w:t>will be</w:t>
+      </w:r>
+      <w:r>
+        <w:rPr>
+          <w:rFonts w:ascii="Calibri" w:hAnsi="Calibri"/>
+        </w:rPr>
+        <w:t xml:space="preserve"> responsible for managing the project, making sure that all tasks are completed on schedule and submitting all deliverables.  He will be the main point of contact for both Dr. Michael Brown and Daren Welsh.</w:t>
+      </w:r>
+    </w:p>
+    <w:p>
+      <w:pPr>
+        <w:rPr>
+          <w:rFonts w:ascii="Calibri" w:hAnsi="Calibri"/>
+        </w:rPr>
+      </w:pPr>
+      <w:r>
+        <w:rPr>
+          <w:rFonts w:ascii="Calibri" w:hAnsi="Calibri"/>
+        </w:rPr>
+        <w:t>The Development Lead, Kevin Fortier, will be responsible for all development.  He will lead all design discussions and verify the documentation for the design.</w:t>
+      </w:r>
+    </w:p>
+    <w:p>
+      <w:pPr>
+        <w:pStyle w:val="Heading1"/>
+        <w:rPr>
+          <w:rFonts w:ascii="Calibri" w:hAnsi="Calibri"/>
+        </w:rPr>
+      </w:pPr>
+      <w:bookmarkStart w:id="3" w:name="_Toc509908988"/>
+      <w:r>
+        <w:rPr>
+          <w:rFonts w:ascii="Calibri" w:hAnsi="Calibri"/>
+        </w:rPr>
+        <w:t>Project Scope</w:t>
+      </w:r>
       <w:bookmarkEnd w:id="3"/>
     </w:p>
     <w:p>
       <w:pPr>
-        <w:rPr>
-          <w:rFonts w:ascii="Calibri" w:hAnsi="Calibri"/>
-        </w:rPr>
-      </w:pPr>
-      <w:r>
-        <w:rPr>
-          <w:rFonts w:ascii="Calibri" w:hAnsi="Calibri"/>
-        </w:rPr>
-        <w:t>The Documentation Lead, Victoria Guadagno, will be responsible for all documentation.  She will create most of the documentation and keep it updated.</w:t>
-      </w:r>
-    </w:p>
-    <w:p>
-      <w:pPr>
-        <w:rPr>
-          <w:rFonts w:ascii="Calibri" w:hAnsi="Calibri"/>
-        </w:rPr>
-      </w:pPr>
-      <w:r>
-        <w:rPr>
-          <w:rFonts w:ascii="Calibri" w:hAnsi="Calibri"/>
-        </w:rPr>
-        <w:t xml:space="preserve">The Testing Lead, Okechukwu Ogudebe, will be responsible for all testing. </w:t>
+        <w:pStyle w:val="Heading2"/>
+        <w:rPr>
+          <w:rFonts w:ascii="Calibri" w:hAnsi="Calibri"/>
+        </w:rPr>
+      </w:pPr>
+      <w:bookmarkStart w:id="4" w:name="_Toc509908989"/>
+      <w:r>
+        <w:rPr>
+          <w:rFonts w:ascii="Calibri" w:hAnsi="Calibri"/>
+        </w:rPr>
+        <w:t>Purpose and</w:t>
+      </w:r>
+      <w:bookmarkStart w:id="5" w:name="_GoBack"/>
+      <w:bookmarkEnd w:id="5"/>
+      <w:r>
+        <w:rPr>
+          <w:rFonts w:ascii="Calibri" w:hAnsi="Calibri"/>
+        </w:rPr>
+        <w:t xml:space="preserve"> Justification of the Project</w:t>
+      </w:r>
+      <w:bookmarkEnd w:id="4"/>
+    </w:p>
+    <w:p>
+      <w:pPr>
+        <w:rPr>
+          <w:rFonts w:ascii="Calibri" w:hAnsi="Calibri"/>
+        </w:rPr>
+      </w:pPr>
+      <w:r>
+        <w:rPr>
+          <w:rFonts w:ascii="Calibri" w:hAnsi="Calibri"/>
+        </w:rPr>
+        <w:t>The NASA EVA Gamification project is a joint operation between University of Maryland University College and Darren Welsh to gamify NASA’s EVA wiki in order to encourage users to view, edit and create more pages in the wiki.</w:t>
       </w:r>
       <w:r>
         <w:rPr>
@@ -2870,166 +3164,98 @@
         <w:rPr>
           <w:rFonts w:ascii="Calibri" w:hAnsi="Calibri"/>
         </w:rPr>
-        <w:t xml:space="preserve">He will create the test </w:t>
-      </w:r>
-      <w:r>
-        <w:rPr>
-          <w:rFonts w:ascii="Calibri" w:hAnsi="Calibri"/>
-        </w:rPr>
-        <w:t>suite</w:t>
-      </w:r>
-      <w:r>
-        <w:rPr>
-          <w:rFonts w:ascii="Calibri" w:hAnsi="Calibri"/>
-        </w:rPr>
-        <w:t>, execute the test scripts, and create the test reports.</w:t>
-      </w:r>
-    </w:p>
-    <w:p>
-      <w:pPr>
-        <w:rPr>
-          <w:rFonts w:ascii="Calibri" w:hAnsi="Calibri"/>
-        </w:rPr>
-      </w:pPr>
-      <w:r>
-        <w:rPr>
-          <w:rFonts w:ascii="Calibri" w:hAnsi="Calibri"/>
-        </w:rPr>
-        <w:t>The Database Lead, Jacqueline Macfadyen, will be responsible for the database.  She will lead all design discussions, document the design</w:t>
-      </w:r>
-      <w:r>
-        <w:rPr>
-          <w:rFonts w:ascii="Calibri" w:hAnsi="Calibri"/>
-        </w:rPr>
-        <w:t>,</w:t>
-      </w:r>
-      <w:r>
-        <w:rPr>
-          <w:rFonts w:ascii="Calibri" w:hAnsi="Calibri"/>
-        </w:rPr>
-        <w:t xml:space="preserve"> and create the database creation script.</w:t>
-      </w:r>
-    </w:p>
-    <w:p>
-      <w:pPr>
-        <w:rPr>
-          <w:rFonts w:ascii="Calibri" w:hAnsi="Calibri"/>
-        </w:rPr>
-      </w:pPr>
-      <w:r>
-        <w:rPr>
-          <w:rFonts w:ascii="Calibri" w:hAnsi="Calibri"/>
-        </w:rPr>
-        <w:t xml:space="preserve">The Team Lead, Michael Salgo, </w:t>
-      </w:r>
-      <w:r>
-        <w:rPr>
-          <w:rFonts w:ascii="Calibri" w:hAnsi="Calibri"/>
-        </w:rPr>
-        <w:t>will be</w:t>
-      </w:r>
-      <w:r>
-        <w:rPr>
-          <w:rFonts w:ascii="Calibri" w:hAnsi="Calibri"/>
-        </w:rPr>
-        <w:t xml:space="preserve"> responsible for managing the project, making sure that all tasks are completed on schedule and submitting all deliverables.  He will be the main point of contact for both Dr. Michael Brown and Daren Welsh.</w:t>
-      </w:r>
-    </w:p>
-    <w:p>
-      <w:pPr>
-        <w:rPr>
-          <w:rFonts w:ascii="Calibri" w:hAnsi="Calibri"/>
-        </w:rPr>
-      </w:pPr>
-      <w:r>
-        <w:rPr>
-          <w:rFonts w:ascii="Calibri" w:hAnsi="Calibri"/>
-        </w:rPr>
-        <w:t>The Development Lead, Kevin Fortier, will be responsible for all development.  He will lead all design discussions and verify the documentation for the design.</w:t>
-      </w:r>
-    </w:p>
-    <w:p>
-      <w:pPr>
-        <w:pStyle w:val="Heading1"/>
-        <w:rPr>
-          <w:rFonts w:ascii="Calibri" w:hAnsi="Calibri"/>
-        </w:rPr>
-      </w:pPr>
-      <w:bookmarkStart w:id="4" w:name="_Toc509908988"/>
-      <w:r>
-        <w:rPr>
-          <w:rFonts w:ascii="Calibri" w:hAnsi="Calibri"/>
-        </w:rPr>
-        <w:t>Project Scope</w:t>
-      </w:r>
-      <w:bookmarkEnd w:id="4"/>
+        <w:t xml:space="preserve"> As different people respond to different types of encouragement, the games that are being created should be a blend of both cooperative and competitive games. </w:t>
+      </w:r>
+      <w:r>
+        <w:rPr>
+          <w:rFonts w:ascii="Calibri" w:hAnsi="Calibri"/>
+        </w:rPr>
+        <w:t xml:space="preserve"> </w:t>
+      </w:r>
+      <w:r>
+        <w:rPr>
+          <w:rFonts w:ascii="Calibri" w:hAnsi="Calibri"/>
+        </w:rPr>
+        <w:t xml:space="preserve">In addition, this system will allow users who are more likely to view/create/edit similar pages or very different pages. </w:t>
+      </w:r>
+      <w:r>
+        <w:rPr>
+          <w:rFonts w:ascii="Calibri" w:hAnsi="Calibri"/>
+        </w:rPr>
+        <w:t xml:space="preserve"> </w:t>
+      </w:r>
+      <w:r>
+        <w:rPr>
+          <w:rFonts w:ascii="Calibri" w:hAnsi="Calibri"/>
+        </w:rPr>
+        <w:t>Increasing user participation will provide a more robust wiki, which in turn helps to increase user participation.</w:t>
+      </w:r>
     </w:p>
     <w:p>
       <w:pPr>
         <w:pStyle w:val="Heading2"/>
-      </w:pPr>
-      <w:bookmarkStart w:id="5" w:name="_Toc509908989"/>
-      <w:r>
-        <w:t>Purpose and Justification of the Project</w:t>
-      </w:r>
-      <w:bookmarkEnd w:id="5"/>
-    </w:p>
-    <w:p>
-      <w:r>
-        <w:t>The NASA EVA Gamification project is a joint operation between University of Maryland University College and Darren Welsh to gamify NASA’s EVA wiki in order to encourage users to view, edit and create more pages in the wiki.</w:t>
-      </w:r>
-      <w:r>
-        <w:t xml:space="preserve"> </w:t>
-      </w:r>
-      <w:r>
-        <w:t xml:space="preserve"> As different people respond to different types of encouragement, the games that are being created should be a blend of both cooperative and competitive games. </w:t>
-      </w:r>
-      <w:r>
-        <w:t xml:space="preserve"> </w:t>
-      </w:r>
-      <w:r>
-        <w:t xml:space="preserve">In addition, this system will allow users who are more likely to view/create/edit similar pages or very different pages. </w:t>
-      </w:r>
-      <w:r>
-        <w:t xml:space="preserve"> </w:t>
-      </w:r>
-      <w:r>
-        <w:t>Increasing user participation will provide a more robust wiki, which in turn helps to increase user participation.</w:t>
-      </w:r>
-    </w:p>
-    <w:p>
-      <w:pPr>
-        <w:pStyle w:val="Heading2"/>
+        <w:rPr>
+          <w:rFonts w:ascii="Calibri" w:hAnsi="Calibri"/>
+        </w:rPr>
       </w:pPr>
       <w:bookmarkStart w:id="6" w:name="_Toc509908990"/>
       <w:r>
+        <w:rPr>
+          <w:rFonts w:ascii="Calibri" w:hAnsi="Calibri"/>
+        </w:rPr>
         <w:lastRenderedPageBreak/>
         <w:t>Scope Description</w:t>
       </w:r>
       <w:bookmarkEnd w:id="6"/>
     </w:p>
     <w:p>
-      <w:r>
+      <w:pPr>
+        <w:rPr>
+          <w:rFonts w:ascii="Calibri" w:hAnsi="Calibri"/>
+        </w:rPr>
+      </w:pPr>
+      <w:r>
+        <w:rPr>
+          <w:rFonts w:ascii="Calibri" w:hAnsi="Calibri"/>
+        </w:rPr>
         <w:t xml:space="preserve">The scope of the NASA EVA Gamification project is to provide an extension that users can install. </w:t>
       </w:r>
       <w:r>
+        <w:rPr>
+          <w:rFonts w:ascii="Calibri" w:hAnsi="Calibri"/>
+        </w:rPr>
         <w:t xml:space="preserve"> </w:t>
       </w:r>
       <w:r>
+        <w:rPr>
+          <w:rFonts w:ascii="Calibri" w:hAnsi="Calibri"/>
+        </w:rPr>
         <w:t xml:space="preserve">The extension will provide details about the user’s past performance, update instantly when new </w:t>
       </w:r>
       <w:r>
+        <w:rPr>
+          <w:rFonts w:ascii="Calibri" w:hAnsi="Calibri"/>
+        </w:rPr>
         <w:t>badges</w:t>
       </w:r>
       <w:r>
+        <w:rPr>
+          <w:rFonts w:ascii="Calibri" w:hAnsi="Calibri"/>
+        </w:rPr>
         <w:t xml:space="preserve"> are awarded, and provide details about </w:t>
       </w:r>
       <w:proofErr w:type="gramStart"/>
       <w:r>
+        <w:rPr>
+          <w:rFonts w:ascii="Calibri" w:hAnsi="Calibri"/>
+        </w:rPr>
         <w:t>other</w:t>
       </w:r>
       <w:proofErr w:type="gramEnd"/>
       <w:r>
+        <w:rPr>
+          <w:rFonts w:ascii="Calibri" w:hAnsi="Calibri"/>
+        </w:rPr>
         <w:t xml:space="preserve"> users’ performance.</w:t>
       </w:r>
     </w:p>
@@ -3040,38 +3266,64 @@
         </w:rPr>
       </w:pPr>
       <w:r>
+        <w:rPr>
+          <w:rFonts w:ascii="Calibri" w:hAnsi="Calibri"/>
+        </w:rPr>
         <w:t>Due to the format of</w:t>
       </w:r>
       <w:r>
+        <w:rPr>
+          <w:rFonts w:ascii="Calibri" w:hAnsi="Calibri"/>
+        </w:rPr>
         <w:t xml:space="preserve"> a</w:t>
       </w:r>
       <w:r>
+        <w:rPr>
+          <w:rFonts w:ascii="Calibri" w:hAnsi="Calibri"/>
+        </w:rPr>
         <w:t xml:space="preserve"> capstone project, each semester’s will take on a portion of the total scope and complete it during that semester. </w:t>
       </w:r>
       <w:r>
+        <w:rPr>
+          <w:rFonts w:ascii="Calibri" w:hAnsi="Calibri"/>
+        </w:rPr>
         <w:t xml:space="preserve"> </w:t>
       </w:r>
       <w:r>
-        <w:t>It is important to note that e</w:t>
-      </w:r>
-      <w:r>
-        <w:rPr>
-          <w:rFonts w:ascii="Calibri" w:hAnsi="Calibri"/>
-        </w:rPr>
-        <w:t>ach semester will define their own scope and will not be limited by the previous semester’s scope.</w:t>
-      </w:r>
-    </w:p>
-    <w:p>
-      <w:r>
+        <w:rPr>
+          <w:rFonts w:ascii="Calibri" w:hAnsi="Calibri"/>
+        </w:rPr>
+        <w:t>It is important to note that each semester will define their own scope and will not be limited by the previous semester’s scope.</w:t>
+      </w:r>
+    </w:p>
+    <w:p>
+      <w:pPr>
+        <w:rPr>
+          <w:rFonts w:ascii="Calibri" w:hAnsi="Calibri"/>
+        </w:rPr>
+      </w:pPr>
+      <w:r>
+        <w:rPr>
+          <w:rFonts w:ascii="Calibri" w:hAnsi="Calibri"/>
+        </w:rPr>
         <w:t xml:space="preserve">The Spring 2018 semester project team will create the structure for the gamification. </w:t>
       </w:r>
       <w:r>
+        <w:rPr>
+          <w:rFonts w:ascii="Calibri" w:hAnsi="Calibri"/>
+        </w:rPr>
         <w:t xml:space="preserve"> </w:t>
       </w:r>
       <w:r>
+        <w:rPr>
+          <w:rFonts w:ascii="Calibri" w:hAnsi="Calibri"/>
+        </w:rPr>
         <w:t xml:space="preserve">The team will define and create/develop the database, a basic user profile and a single game. </w:t>
       </w:r>
       <w:r>
+        <w:rPr>
+          <w:rFonts w:ascii="Calibri" w:hAnsi="Calibri"/>
+        </w:rPr>
         <w:t xml:space="preserve"> </w:t>
       </w:r>
       <w:r>
@@ -3084,21 +3336,41 @@
     <w:p>
       <w:pPr>
         <w:pStyle w:val="Heading2"/>
+        <w:rPr>
+          <w:rFonts w:ascii="Calibri" w:hAnsi="Calibri"/>
+        </w:rPr>
       </w:pPr>
       <w:bookmarkStart w:id="7" w:name="_Toc509908991"/>
       <w:r>
+        <w:rPr>
+          <w:rFonts w:ascii="Calibri" w:hAnsi="Calibri"/>
+        </w:rPr>
         <w:t>High Level Project Requirements</w:t>
       </w:r>
       <w:bookmarkEnd w:id="7"/>
     </w:p>
     <w:p>
-      <w:r>
+      <w:pPr>
+        <w:rPr>
+          <w:rFonts w:ascii="Calibri" w:hAnsi="Calibri"/>
+        </w:rPr>
+      </w:pPr>
+      <w:r>
+        <w:rPr>
+          <w:rFonts w:ascii="Calibri" w:hAnsi="Calibri"/>
+        </w:rPr>
         <w:t xml:space="preserve">Several high-level requirements have been defined for this project. </w:t>
       </w:r>
       <w:r>
+        <w:rPr>
+          <w:rFonts w:ascii="Calibri" w:hAnsi="Calibri"/>
+        </w:rPr>
         <w:t xml:space="preserve"> </w:t>
       </w:r>
       <w:r>
+        <w:rPr>
+          <w:rFonts w:ascii="Calibri" w:hAnsi="Calibri"/>
+        </w:rPr>
         <w:t>These requirements are for the overall project, they are not specific to a single semester’s work:</w:t>
       </w:r>
     </w:p>
@@ -3109,8 +3381,14 @@
           <w:ilvl w:val="0"/>
           <w:numId w:val="2"/>
         </w:numPr>
-      </w:pPr>
-      <w:r>
+        <w:rPr>
+          <w:rFonts w:ascii="Calibri" w:hAnsi="Calibri"/>
+        </w:rPr>
+      </w:pPr>
+      <w:r>
+        <w:rPr>
+          <w:rFonts w:ascii="Calibri" w:hAnsi="Calibri"/>
+        </w:rPr>
         <w:t>All code should be Open Source</w:t>
       </w:r>
     </w:p>
@@ -3121,8 +3399,14 @@
           <w:ilvl w:val="0"/>
           <w:numId w:val="2"/>
         </w:numPr>
-      </w:pPr>
-      <w:r>
+        <w:rPr>
+          <w:rFonts w:ascii="Calibri" w:hAnsi="Calibri"/>
+        </w:rPr>
+      </w:pPr>
+      <w:r>
+        <w:rPr>
+          <w:rFonts w:ascii="Calibri" w:hAnsi="Calibri"/>
+        </w:rPr>
         <w:t>All backend code should be PHP</w:t>
       </w:r>
     </w:p>
@@ -3133,8 +3417,14 @@
           <w:ilvl w:val="0"/>
           <w:numId w:val="2"/>
         </w:numPr>
-      </w:pPr>
-      <w:r>
+        <w:rPr>
+          <w:rFonts w:ascii="Calibri" w:hAnsi="Calibri"/>
+        </w:rPr>
+      </w:pPr>
+      <w:r>
+        <w:rPr>
+          <w:rFonts w:ascii="Calibri" w:hAnsi="Calibri"/>
+        </w:rPr>
         <w:t>Database should be MariaDB/MySQL</w:t>
       </w:r>
     </w:p>
@@ -3145,20 +3435,38 @@
           <w:ilvl w:val="0"/>
           <w:numId w:val="2"/>
         </w:numPr>
-      </w:pPr>
-      <w:r>
+        <w:rPr>
+          <w:rFonts w:ascii="Calibri" w:hAnsi="Calibri"/>
+        </w:rPr>
+      </w:pPr>
+      <w:r>
+        <w:rPr>
+          <w:rFonts w:ascii="Calibri" w:hAnsi="Calibri"/>
+        </w:rPr>
         <w:t>User Profile should display the user’s story</w:t>
       </w:r>
       <w:r>
+        <w:rPr>
+          <w:rFonts w:ascii="Calibri" w:hAnsi="Calibri"/>
+        </w:rPr>
         <w:t>;</w:t>
       </w:r>
       <w:r>
+        <w:rPr>
+          <w:rFonts w:ascii="Calibri" w:hAnsi="Calibri"/>
+        </w:rPr>
         <w:t xml:space="preserve"> </w:t>
       </w:r>
       <w:r>
+        <w:rPr>
+          <w:rFonts w:ascii="Calibri" w:hAnsi="Calibri"/>
+        </w:rPr>
         <w:t>t</w:t>
       </w:r>
       <w:r>
+        <w:rPr>
+          <w:rFonts w:ascii="Calibri" w:hAnsi="Calibri"/>
+        </w:rPr>
         <w:t>his includes all achievements awarded as well as graphs showing the user’s contributions</w:t>
       </w:r>
     </w:p>
@@ -3169,196 +3477,390 @@
           <w:ilvl w:val="0"/>
           <w:numId w:val="2"/>
         </w:numPr>
-      </w:pPr>
-      <w:r>
+        <w:rPr>
+          <w:rFonts w:ascii="Calibri" w:hAnsi="Calibri"/>
+        </w:rPr>
+      </w:pPr>
+      <w:r>
+        <w:rPr>
+          <w:rFonts w:ascii="Calibri" w:hAnsi="Calibri"/>
+        </w:rPr>
         <w:t>Games should include both cooperative and competitive</w:t>
       </w:r>
       <w:r>
+        <w:rPr>
+          <w:rFonts w:ascii="Calibri" w:hAnsi="Calibri"/>
+        </w:rPr>
         <w:t xml:space="preserve"> play</w:t>
       </w:r>
     </w:p>
     <w:p>
       <w:pPr>
         <w:pStyle w:val="Heading2"/>
+        <w:rPr>
+          <w:rFonts w:ascii="Calibri" w:hAnsi="Calibri"/>
+        </w:rPr>
       </w:pPr>
       <w:bookmarkStart w:id="8" w:name="_Toc509908992"/>
       <w:r>
+        <w:rPr>
+          <w:rFonts w:ascii="Calibri" w:hAnsi="Calibri"/>
+        </w:rPr>
         <w:t>Project Boundaries</w:t>
       </w:r>
       <w:bookmarkEnd w:id="8"/>
     </w:p>
     <w:p>
-      <w:r>
+      <w:pPr>
+        <w:rPr>
+          <w:rFonts w:ascii="Calibri" w:hAnsi="Calibri"/>
+        </w:rPr>
+      </w:pPr>
+      <w:r>
+        <w:rPr>
+          <w:rFonts w:ascii="Calibri" w:hAnsi="Calibri"/>
+        </w:rPr>
         <w:t xml:space="preserve">This project has two distinct scopes. </w:t>
       </w:r>
       <w:r>
+        <w:rPr>
+          <w:rFonts w:ascii="Calibri" w:hAnsi="Calibri"/>
+        </w:rPr>
         <w:t xml:space="preserve"> </w:t>
       </w:r>
       <w:r>
+        <w:rPr>
+          <w:rFonts w:ascii="Calibri" w:hAnsi="Calibri"/>
+        </w:rPr>
         <w:t xml:space="preserve">The first scope is for the overall project. </w:t>
       </w:r>
       <w:r>
+        <w:rPr>
+          <w:rFonts w:ascii="Calibri" w:hAnsi="Calibri"/>
+        </w:rPr>
         <w:t xml:space="preserve"> </w:t>
       </w:r>
       <w:r>
+        <w:rPr>
+          <w:rFonts w:ascii="Calibri" w:hAnsi="Calibri"/>
+        </w:rPr>
         <w:t>The second scope is for the Spring 2018 semester.</w:t>
       </w:r>
     </w:p>
     <w:p>
-      <w:r>
+      <w:pPr>
+        <w:rPr>
+          <w:rFonts w:ascii="Calibri" w:hAnsi="Calibri"/>
+        </w:rPr>
+      </w:pPr>
+      <w:r>
+        <w:rPr>
+          <w:rFonts w:ascii="Calibri" w:hAnsi="Calibri"/>
+        </w:rPr>
         <w:t xml:space="preserve">The Spring 2018 semester will include developing a database to support the gamification of the NASA EVA </w:t>
       </w:r>
       <w:r>
+        <w:rPr>
+          <w:rFonts w:ascii="Calibri" w:hAnsi="Calibri"/>
+        </w:rPr>
         <w:t>w</w:t>
       </w:r>
       <w:r>
+        <w:rPr>
+          <w:rFonts w:ascii="Calibri" w:hAnsi="Calibri"/>
+        </w:rPr>
         <w:t xml:space="preserve">iki, developing a basic User Profile and developing a single game. </w:t>
       </w:r>
       <w:r>
+        <w:rPr>
+          <w:rFonts w:ascii="Calibri" w:hAnsi="Calibri"/>
+        </w:rPr>
         <w:t xml:space="preserve"> </w:t>
       </w:r>
       <w:r>
+        <w:rPr>
+          <w:rFonts w:ascii="Calibri" w:hAnsi="Calibri"/>
+        </w:rPr>
         <w:t xml:space="preserve">To accomplish these goals, requirements will be gathered and documented. </w:t>
       </w:r>
       <w:r>
+        <w:rPr>
+          <w:rFonts w:ascii="Calibri" w:hAnsi="Calibri"/>
+        </w:rPr>
         <w:t xml:space="preserve"> </w:t>
       </w:r>
       <w:r>
+        <w:rPr>
+          <w:rFonts w:ascii="Calibri" w:hAnsi="Calibri"/>
+        </w:rPr>
         <w:t xml:space="preserve">While the team will document all requirements they gather, the requirements document will indicate which requirements will be handled in future semesters. </w:t>
       </w:r>
       <w:r>
+        <w:rPr>
+          <w:rFonts w:ascii="Calibri" w:hAnsi="Calibri"/>
+        </w:rPr>
         <w:t xml:space="preserve"> </w:t>
       </w:r>
       <w:r>
+        <w:rPr>
+          <w:rFonts w:ascii="Calibri" w:hAnsi="Calibri"/>
+        </w:rPr>
         <w:t xml:space="preserve">The requirements gathered should not be considered complete. </w:t>
       </w:r>
       <w:r>
+        <w:rPr>
+          <w:rFonts w:ascii="Calibri" w:hAnsi="Calibri"/>
+        </w:rPr>
         <w:t xml:space="preserve"> </w:t>
       </w:r>
       <w:r>
+        <w:rPr>
+          <w:rFonts w:ascii="Calibri" w:hAnsi="Calibri"/>
+        </w:rPr>
         <w:t>Each semester’s team should confirm and gather their own requirements.</w:t>
       </w:r>
     </w:p>
     <w:p>
-      <w:r>
+      <w:pPr>
+        <w:rPr>
+          <w:rFonts w:ascii="Calibri" w:hAnsi="Calibri"/>
+        </w:rPr>
+      </w:pPr>
+      <w:r>
+        <w:rPr>
+          <w:rFonts w:ascii="Calibri" w:hAnsi="Calibri"/>
+        </w:rPr>
         <w:t xml:space="preserve">The Spring 2018 semester will focus more on creating a structure for the gamification of the NASA EVA </w:t>
       </w:r>
       <w:r>
+        <w:rPr>
+          <w:rFonts w:ascii="Calibri" w:hAnsi="Calibri"/>
+        </w:rPr>
         <w:t>w</w:t>
       </w:r>
       <w:r>
+        <w:rPr>
+          <w:rFonts w:ascii="Calibri" w:hAnsi="Calibri"/>
+        </w:rPr>
         <w:t xml:space="preserve">iki, rather than the actual gamification. </w:t>
       </w:r>
       <w:r>
+        <w:rPr>
+          <w:rFonts w:ascii="Calibri" w:hAnsi="Calibri"/>
+        </w:rPr>
         <w:t xml:space="preserve"> </w:t>
       </w:r>
       <w:r>
+        <w:rPr>
+          <w:rFonts w:ascii="Calibri" w:hAnsi="Calibri"/>
+        </w:rPr>
         <w:t xml:space="preserve">Without the solid structure, there cannot be a successful gamification of the wiki. </w:t>
       </w:r>
       <w:r>
+        <w:rPr>
+          <w:rFonts w:ascii="Calibri" w:hAnsi="Calibri"/>
+        </w:rPr>
         <w:t xml:space="preserve"> </w:t>
       </w:r>
       <w:r>
+        <w:rPr>
+          <w:rFonts w:ascii="Calibri" w:hAnsi="Calibri"/>
+        </w:rPr>
         <w:t>The development completed in the Spring 2018 semester is designed to be built upon by future semesters.</w:t>
       </w:r>
     </w:p>
     <w:p>
       <w:pPr>
         <w:pStyle w:val="Heading2"/>
+        <w:rPr>
+          <w:rFonts w:ascii="Calibri" w:hAnsi="Calibri"/>
+        </w:rPr>
       </w:pPr>
       <w:bookmarkStart w:id="9" w:name="_Toc509908993"/>
       <w:r>
+        <w:rPr>
+          <w:rFonts w:ascii="Calibri" w:hAnsi="Calibri"/>
+        </w:rPr>
         <w:t>Project Strategy</w:t>
       </w:r>
       <w:bookmarkEnd w:id="9"/>
     </w:p>
     <w:p>
-      <w:r>
+      <w:pPr>
+        <w:rPr>
+          <w:rFonts w:ascii="Calibri" w:hAnsi="Calibri"/>
+        </w:rPr>
+      </w:pPr>
+      <w:r>
+        <w:rPr>
+          <w:rFonts w:ascii="Calibri" w:hAnsi="Calibri"/>
+        </w:rPr>
         <w:t xml:space="preserve">Due to the short timeline of a semester (12 weeks), the size of the project team (5 members), and the inexperience of the team members with the technologies being used on this project, the project team will divide themselves up into specialties. </w:t>
       </w:r>
       <w:r>
+        <w:rPr>
+          <w:rFonts w:ascii="Calibri" w:hAnsi="Calibri"/>
+        </w:rPr>
         <w:t xml:space="preserve"> </w:t>
       </w:r>
       <w:r>
+        <w:rPr>
+          <w:rFonts w:ascii="Calibri" w:hAnsi="Calibri"/>
+        </w:rPr>
         <w:t xml:space="preserve">Each team member will focus on a specific area and will support all of the other team members as needed. </w:t>
       </w:r>
       <w:r>
+        <w:rPr>
+          <w:rFonts w:ascii="Calibri" w:hAnsi="Calibri"/>
+        </w:rPr>
         <w:t xml:space="preserve"> </w:t>
       </w:r>
       <w:r>
+        <w:rPr>
+          <w:rFonts w:ascii="Calibri" w:hAnsi="Calibri"/>
+        </w:rPr>
         <w:t xml:space="preserve">The Documentation </w:t>
       </w:r>
       <w:r>
+        <w:rPr>
+          <w:rFonts w:ascii="Calibri" w:hAnsi="Calibri"/>
+        </w:rPr>
         <w:t>L</w:t>
       </w:r>
       <w:r>
+        <w:rPr>
+          <w:rFonts w:ascii="Calibri" w:hAnsi="Calibri"/>
+        </w:rPr>
         <w:t xml:space="preserve">ead will take responsibility for all documents and will create most of them. </w:t>
       </w:r>
       <w:r>
+        <w:rPr>
+          <w:rFonts w:ascii="Calibri" w:hAnsi="Calibri"/>
+        </w:rPr>
         <w:t xml:space="preserve"> </w:t>
       </w:r>
       <w:r>
+        <w:rPr>
+          <w:rFonts w:ascii="Calibri" w:hAnsi="Calibri"/>
+        </w:rPr>
         <w:t xml:space="preserve">The Testing </w:t>
       </w:r>
       <w:r>
+        <w:rPr>
+          <w:rFonts w:ascii="Calibri" w:hAnsi="Calibri"/>
+        </w:rPr>
         <w:t>L</w:t>
       </w:r>
       <w:r>
+        <w:rPr>
+          <w:rFonts w:ascii="Calibri" w:hAnsi="Calibri"/>
+        </w:rPr>
         <w:t xml:space="preserve">ead will create the test plan, test </w:t>
       </w:r>
       <w:r>
+        <w:rPr>
+          <w:rFonts w:ascii="Calibri" w:hAnsi="Calibri"/>
+        </w:rPr>
         <w:t>suite</w:t>
       </w:r>
       <w:r>
+        <w:rPr>
+          <w:rFonts w:ascii="Calibri" w:hAnsi="Calibri"/>
+        </w:rPr>
         <w:t xml:space="preserve">, </w:t>
       </w:r>
       <w:r>
+        <w:rPr>
+          <w:rFonts w:ascii="Calibri" w:hAnsi="Calibri"/>
+        </w:rPr>
         <w:lastRenderedPageBreak/>
         <w:t xml:space="preserve">execute the test scripts and create the test reports. </w:t>
       </w:r>
       <w:r>
+        <w:rPr>
+          <w:rFonts w:ascii="Calibri" w:hAnsi="Calibri"/>
+        </w:rPr>
         <w:t xml:space="preserve"> </w:t>
       </w:r>
       <w:r>
+        <w:rPr>
+          <w:rFonts w:ascii="Calibri" w:hAnsi="Calibri"/>
+        </w:rPr>
         <w:t xml:space="preserve">The Database </w:t>
       </w:r>
       <w:r>
+        <w:rPr>
+          <w:rFonts w:ascii="Calibri" w:hAnsi="Calibri"/>
+        </w:rPr>
         <w:t>L</w:t>
       </w:r>
       <w:r>
+        <w:rPr>
+          <w:rFonts w:ascii="Calibri" w:hAnsi="Calibri"/>
+        </w:rPr>
         <w:t xml:space="preserve">ead will design and create the database, as well as set up GitHub and maintain it. </w:t>
       </w:r>
       <w:r>
+        <w:rPr>
+          <w:rFonts w:ascii="Calibri" w:hAnsi="Calibri"/>
+        </w:rPr>
         <w:t xml:space="preserve"> </w:t>
       </w:r>
       <w:r>
+        <w:rPr>
+          <w:rFonts w:ascii="Calibri" w:hAnsi="Calibri"/>
+        </w:rPr>
         <w:t xml:space="preserve">The Team </w:t>
       </w:r>
       <w:r>
+        <w:rPr>
+          <w:rFonts w:ascii="Calibri" w:hAnsi="Calibri"/>
+        </w:rPr>
         <w:t>L</w:t>
       </w:r>
       <w:r>
+        <w:rPr>
+          <w:rFonts w:ascii="Calibri" w:hAnsi="Calibri"/>
+        </w:rPr>
         <w:t xml:space="preserve">ead will manage all of the team members and make sure that all deliverables are created and delivered on time. </w:t>
       </w:r>
       <w:r>
+        <w:rPr>
+          <w:rFonts w:ascii="Calibri" w:hAnsi="Calibri"/>
+        </w:rPr>
         <w:t xml:space="preserve"> </w:t>
       </w:r>
       <w:r>
+        <w:rPr>
+          <w:rFonts w:ascii="Calibri" w:hAnsi="Calibri"/>
+        </w:rPr>
         <w:t xml:space="preserve">The Development </w:t>
       </w:r>
       <w:r>
+        <w:rPr>
+          <w:rFonts w:ascii="Calibri" w:hAnsi="Calibri"/>
+        </w:rPr>
         <w:t>L</w:t>
       </w:r>
       <w:r>
+        <w:rPr>
+          <w:rFonts w:ascii="Calibri" w:hAnsi="Calibri"/>
+        </w:rPr>
         <w:t>ead will become familiar with PHP and MediaWiki, lead all design discussions, and verify that the design documentation is correct and complete.</w:t>
       </w:r>
     </w:p>
     <w:p>
       <w:pPr>
         <w:pStyle w:val="Heading2"/>
+        <w:rPr>
+          <w:rFonts w:ascii="Calibri" w:hAnsi="Calibri"/>
+        </w:rPr>
       </w:pPr>
       <w:bookmarkStart w:id="10" w:name="_Toc509908994"/>
       <w:r>
+        <w:rPr>
+          <w:rFonts w:ascii="Calibri" w:hAnsi="Calibri"/>
+        </w:rPr>
         <w:t>Project Deliverables</w:t>
       </w:r>
       <w:bookmarkEnd w:id="10"/>
@@ -3366,188 +3868,349 @@
     <w:p>
       <w:pPr>
         <w:ind w:left="1440" w:hanging="720"/>
-      </w:pPr>
-      <w:r>
+        <w:rPr>
+          <w:rFonts w:ascii="Calibri" w:hAnsi="Calibri"/>
+        </w:rPr>
+      </w:pPr>
+      <w:r>
+        <w:rPr>
+          <w:rFonts w:ascii="Calibri" w:hAnsi="Calibri"/>
+        </w:rPr>
         <w:t>Project Charter – An overview of the project</w:t>
       </w:r>
       <w:r>
+        <w:rPr>
+          <w:rFonts w:ascii="Calibri" w:hAnsi="Calibri"/>
+        </w:rPr>
         <w:t>;</w:t>
       </w:r>
       <w:r>
+        <w:rPr>
+          <w:rFonts w:ascii="Calibri" w:hAnsi="Calibri"/>
+        </w:rPr>
         <w:t xml:space="preserve"> </w:t>
       </w:r>
       <w:r>
+        <w:rPr>
+          <w:rFonts w:ascii="Calibri" w:hAnsi="Calibri"/>
+        </w:rPr>
         <w:t>i</w:t>
       </w:r>
       <w:r>
+        <w:rPr>
+          <w:rFonts w:ascii="Calibri" w:hAnsi="Calibri"/>
+        </w:rPr>
         <w:t>t defines roles, responsibilities, stakeholders and team management.</w:t>
       </w:r>
     </w:p>
     <w:p>
       <w:pPr>
         <w:ind w:left="1440" w:hanging="720"/>
-      </w:pPr>
-      <w:r>
+        <w:rPr>
+          <w:rFonts w:ascii="Calibri" w:hAnsi="Calibri"/>
+        </w:rPr>
+      </w:pPr>
+      <w:r>
+        <w:rPr>
+          <w:rFonts w:ascii="Calibri" w:hAnsi="Calibri"/>
+        </w:rPr>
         <w:t>Stakeholder Analysis – An overview of the stakeholders</w:t>
       </w:r>
       <w:r>
+        <w:rPr>
+          <w:rFonts w:ascii="Calibri" w:hAnsi="Calibri"/>
+        </w:rPr>
         <w:t>;</w:t>
       </w:r>
       <w:r>
+        <w:rPr>
+          <w:rFonts w:ascii="Calibri" w:hAnsi="Calibri"/>
+        </w:rPr>
         <w:t xml:space="preserve"> </w:t>
       </w:r>
       <w:r>
+        <w:rPr>
+          <w:rFonts w:ascii="Calibri" w:hAnsi="Calibri"/>
+        </w:rPr>
         <w:t>i</w:t>
       </w:r>
       <w:r>
+        <w:rPr>
+          <w:rFonts w:ascii="Calibri" w:hAnsi="Calibri"/>
+        </w:rPr>
         <w:t>t defines what each stakeholder’s role is in the project.</w:t>
       </w:r>
     </w:p>
     <w:p>
       <w:pPr>
         <w:ind w:left="1440" w:hanging="720"/>
-      </w:pPr>
-      <w:r>
+        <w:rPr>
+          <w:rFonts w:ascii="Calibri" w:hAnsi="Calibri"/>
+        </w:rPr>
+      </w:pPr>
+      <w:r>
+        <w:rPr>
+          <w:rFonts w:ascii="Calibri" w:hAnsi="Calibri"/>
+        </w:rPr>
         <w:t xml:space="preserve">Project Schedule – This defines who is doing what when </w:t>
       </w:r>
     </w:p>
     <w:p>
       <w:pPr>
         <w:ind w:left="1440" w:hanging="720"/>
-      </w:pPr>
-      <w:r>
+        <w:rPr>
+          <w:rFonts w:ascii="Calibri" w:hAnsi="Calibri"/>
+        </w:rPr>
+      </w:pPr>
+      <w:r>
+        <w:rPr>
+          <w:rFonts w:ascii="Calibri" w:hAnsi="Calibri"/>
+        </w:rPr>
         <w:t>Project Management Plan – This document</w:t>
       </w:r>
       <w:r>
+        <w:rPr>
+          <w:rFonts w:ascii="Calibri" w:hAnsi="Calibri"/>
+        </w:rPr>
         <w:t>;</w:t>
       </w:r>
       <w:r>
+        <w:rPr>
+          <w:rFonts w:ascii="Calibri" w:hAnsi="Calibri"/>
+        </w:rPr>
         <w:t xml:space="preserve"> </w:t>
       </w:r>
       <w:r>
+        <w:rPr>
+          <w:rFonts w:ascii="Calibri" w:hAnsi="Calibri"/>
+        </w:rPr>
         <w:t>i</w:t>
       </w:r>
       <w:r>
+        <w:rPr>
+          <w:rFonts w:ascii="Calibri" w:hAnsi="Calibri"/>
+        </w:rPr>
         <w:t>t defines the different processes that will be followed</w:t>
       </w:r>
     </w:p>
     <w:p>
       <w:pPr>
         <w:ind w:left="1440" w:hanging="720"/>
-      </w:pPr>
-      <w:r>
+        <w:rPr>
+          <w:rFonts w:ascii="Calibri" w:hAnsi="Calibri"/>
+        </w:rPr>
+      </w:pPr>
+      <w:r>
+        <w:rPr>
+          <w:rFonts w:ascii="Calibri" w:hAnsi="Calibri"/>
+        </w:rPr>
         <w:t xml:space="preserve">Project </w:t>
       </w:r>
       <w:r>
+        <w:rPr>
+          <w:rFonts w:ascii="Calibri" w:hAnsi="Calibri"/>
+        </w:rPr>
         <w:t>Requirements</w:t>
       </w:r>
       <w:r>
+        <w:rPr>
+          <w:rFonts w:ascii="Calibri" w:hAnsi="Calibri"/>
+        </w:rPr>
         <w:t xml:space="preserve"> </w:t>
       </w:r>
       <w:r>
+        <w:rPr>
+          <w:rFonts w:ascii="Calibri" w:hAnsi="Calibri"/>
+        </w:rPr>
         <w:t>– A document that details all of the requirements</w:t>
       </w:r>
     </w:p>
     <w:p>
       <w:pPr>
         <w:ind w:left="1440" w:hanging="720"/>
-      </w:pPr>
-      <w:r>
+        <w:rPr>
+          <w:rFonts w:ascii="Calibri" w:hAnsi="Calibri"/>
+        </w:rPr>
+      </w:pPr>
+      <w:r>
+        <w:rPr>
+          <w:rFonts w:ascii="Calibri" w:hAnsi="Calibri"/>
+        </w:rPr>
         <w:t>User Profile Design</w:t>
       </w:r>
       <w:r>
+        <w:rPr>
+          <w:rFonts w:ascii="Calibri" w:hAnsi="Calibri"/>
+        </w:rPr>
         <w:t xml:space="preserve"> – The Detailed Design document for the User Profile</w:t>
       </w:r>
     </w:p>
     <w:p>
       <w:pPr>
         <w:ind w:left="1440" w:hanging="720"/>
-      </w:pPr>
-      <w:r>
+        <w:rPr>
+          <w:rFonts w:ascii="Calibri" w:hAnsi="Calibri"/>
+        </w:rPr>
+      </w:pPr>
+      <w:r>
+        <w:rPr>
+          <w:rFonts w:ascii="Calibri" w:hAnsi="Calibri"/>
+        </w:rPr>
         <w:t>Game Design</w:t>
       </w:r>
       <w:r>
+        <w:rPr>
+          <w:rFonts w:ascii="Calibri" w:hAnsi="Calibri"/>
+        </w:rPr>
         <w:t xml:space="preserve"> – A Detailed Design document for the game</w:t>
       </w:r>
     </w:p>
     <w:p>
       <w:pPr>
         <w:ind w:left="1440" w:hanging="720"/>
-      </w:pPr>
-      <w:r>
+        <w:rPr>
+          <w:rFonts w:ascii="Calibri" w:hAnsi="Calibri"/>
+        </w:rPr>
+      </w:pPr>
+      <w:r>
+        <w:rPr>
+          <w:rFonts w:ascii="Calibri" w:hAnsi="Calibri"/>
+        </w:rPr>
         <w:t>Database Design</w:t>
       </w:r>
       <w:r>
+        <w:rPr>
+          <w:rFonts w:ascii="Calibri" w:hAnsi="Calibri"/>
+        </w:rPr>
         <w:t xml:space="preserve"> – A Detailed Design document for the database</w:t>
       </w:r>
     </w:p>
     <w:p>
       <w:pPr>
         <w:ind w:left="1440" w:hanging="720"/>
-      </w:pPr>
-      <w:r>
+        <w:rPr>
+          <w:rFonts w:ascii="Calibri" w:hAnsi="Calibri"/>
+        </w:rPr>
+      </w:pPr>
+      <w:r>
+        <w:rPr>
+          <w:rFonts w:ascii="Calibri" w:hAnsi="Calibri"/>
+        </w:rPr>
         <w:t>Database Script</w:t>
       </w:r>
       <w:r>
+        <w:rPr>
+          <w:rFonts w:ascii="Calibri" w:hAnsi="Calibri"/>
+        </w:rPr>
         <w:t xml:space="preserve"> – The script used to create the database</w:t>
       </w:r>
     </w:p>
     <w:p>
       <w:pPr>
         <w:ind w:left="1440" w:hanging="720"/>
-      </w:pPr>
-      <w:r>
+        <w:rPr>
+          <w:rFonts w:ascii="Calibri" w:hAnsi="Calibri"/>
+        </w:rPr>
+      </w:pPr>
+      <w:r>
+        <w:rPr>
+          <w:rFonts w:ascii="Calibri" w:hAnsi="Calibri"/>
+        </w:rPr>
         <w:t>User Profile Code</w:t>
       </w:r>
       <w:r>
+        <w:rPr>
+          <w:rFonts w:ascii="Calibri" w:hAnsi="Calibri"/>
+        </w:rPr>
         <w:t xml:space="preserve"> – The source code for the User Profile</w:t>
       </w:r>
     </w:p>
     <w:p>
       <w:pPr>
         <w:ind w:left="1440" w:hanging="720"/>
-      </w:pPr>
-      <w:r>
+        <w:rPr>
+          <w:rFonts w:ascii="Calibri" w:hAnsi="Calibri"/>
+        </w:rPr>
+      </w:pPr>
+      <w:r>
+        <w:rPr>
+          <w:rFonts w:ascii="Calibri" w:hAnsi="Calibri"/>
+        </w:rPr>
         <w:t>Game Code</w:t>
       </w:r>
       <w:r>
+        <w:rPr>
+          <w:rFonts w:ascii="Calibri" w:hAnsi="Calibri"/>
+        </w:rPr>
         <w:t xml:space="preserve"> – The source code for the game</w:t>
       </w:r>
     </w:p>
     <w:p>
       <w:pPr>
         <w:ind w:left="1440" w:hanging="720"/>
-      </w:pPr>
-      <w:r>
+        <w:rPr>
+          <w:rFonts w:ascii="Calibri" w:hAnsi="Calibri"/>
+        </w:rPr>
+      </w:pPr>
+      <w:r>
+        <w:rPr>
+          <w:rFonts w:ascii="Calibri" w:hAnsi="Calibri"/>
+        </w:rPr>
         <w:t>Test Reports</w:t>
       </w:r>
       <w:r>
+        <w:rPr>
+          <w:rFonts w:ascii="Calibri" w:hAnsi="Calibri"/>
+        </w:rPr>
         <w:t xml:space="preserve"> – A summary of each test executed</w:t>
       </w:r>
     </w:p>
     <w:p>
       <w:pPr>
         <w:ind w:left="1440" w:hanging="720"/>
-      </w:pPr>
-      <w:r>
+        <w:rPr>
+          <w:rFonts w:ascii="Calibri" w:hAnsi="Calibri"/>
+        </w:rPr>
+      </w:pPr>
+      <w:r>
+        <w:rPr>
+          <w:rFonts w:ascii="Calibri" w:hAnsi="Calibri"/>
+        </w:rPr>
         <w:t>Handover Document</w:t>
       </w:r>
       <w:r>
+        <w:rPr>
+          <w:rFonts w:ascii="Calibri" w:hAnsi="Calibri"/>
+        </w:rPr>
         <w:t xml:space="preserve"> – A document designed to help the next semester(s) to continue working from where the Spring 2018 Semester left off</w:t>
       </w:r>
     </w:p>
     <w:p>
       <w:pPr>
         <w:pStyle w:val="Heading2"/>
+        <w:rPr>
+          <w:rFonts w:ascii="Calibri" w:hAnsi="Calibri"/>
+        </w:rPr>
       </w:pPr>
       <w:bookmarkStart w:id="11" w:name="_Toc509908995"/>
       <w:r>
+        <w:rPr>
+          <w:rFonts w:ascii="Calibri" w:hAnsi="Calibri"/>
+        </w:rPr>
         <w:t>Acceptance Criteria</w:t>
       </w:r>
       <w:bookmarkEnd w:id="11"/>
     </w:p>
     <w:p>
-      <w:r>
+      <w:pPr>
+        <w:rPr>
+          <w:rFonts w:ascii="Calibri" w:hAnsi="Calibri"/>
+        </w:rPr>
+      </w:pPr>
+      <w:r>
+        <w:rPr>
+          <w:rFonts w:ascii="Calibri" w:hAnsi="Calibri"/>
+        </w:rPr>
         <w:t>This project will be considered complete if the following criteria is met:</w:t>
       </w:r>
     </w:p>
@@ -3558,8 +4221,14 @@
           <w:ilvl w:val="0"/>
           <w:numId w:val="3"/>
         </w:numPr>
-      </w:pPr>
-      <w:r>
+        <w:rPr>
+          <w:rFonts w:ascii="Calibri" w:hAnsi="Calibri"/>
+        </w:rPr>
+      </w:pPr>
+      <w:r>
+        <w:rPr>
+          <w:rFonts w:ascii="Calibri" w:hAnsi="Calibri"/>
+        </w:rPr>
         <w:t>All deliverables are created and submitted on time</w:t>
       </w:r>
     </w:p>
@@ -3570,8 +4239,14 @@
           <w:ilvl w:val="0"/>
           <w:numId w:val="3"/>
         </w:numPr>
-      </w:pPr>
-      <w:r>
+        <w:rPr>
+          <w:rFonts w:ascii="Calibri" w:hAnsi="Calibri"/>
+        </w:rPr>
+      </w:pPr>
+      <w:r>
+        <w:rPr>
+          <w:rFonts w:ascii="Calibri" w:hAnsi="Calibri"/>
+        </w:rPr>
         <w:t>A User Profile can be displayed</w:t>
       </w:r>
     </w:p>
@@ -3582,29 +4257,55 @@
           <w:ilvl w:val="0"/>
           <w:numId w:val="3"/>
         </w:numPr>
-      </w:pPr>
-      <w:r>
+        <w:rPr>
+          <w:rFonts w:ascii="Calibri" w:hAnsi="Calibri"/>
+        </w:rPr>
+      </w:pPr>
+      <w:r>
+        <w:rPr>
+          <w:rFonts w:ascii="Calibri" w:hAnsi="Calibri"/>
+        </w:rPr>
         <w:t>A single game is created</w:t>
       </w:r>
     </w:p>
     <w:p>
       <w:pPr>
         <w:pStyle w:val="Heading2"/>
+        <w:rPr>
+          <w:rFonts w:ascii="Calibri" w:hAnsi="Calibri"/>
+        </w:rPr>
       </w:pPr>
       <w:bookmarkStart w:id="12" w:name="_Toc509908996"/>
       <w:r>
+        <w:rPr>
+          <w:rFonts w:ascii="Calibri" w:hAnsi="Calibri"/>
+        </w:rPr>
         <w:t>Project Constraints</w:t>
       </w:r>
       <w:bookmarkEnd w:id="12"/>
     </w:p>
     <w:p>
-      <w:r>
+      <w:pPr>
+        <w:rPr>
+          <w:rFonts w:ascii="Calibri" w:hAnsi="Calibri"/>
+        </w:rPr>
+      </w:pPr>
+      <w:r>
+        <w:rPr>
+          <w:rFonts w:ascii="Calibri" w:hAnsi="Calibri"/>
+        </w:rPr>
         <w:t>Several constraints exist for the Spring Semester 2018 project team</w:t>
       </w:r>
       <w:r>
+        <w:rPr>
+          <w:rFonts w:ascii="Calibri" w:hAnsi="Calibri"/>
+        </w:rPr>
         <w:t>:</w:t>
       </w:r>
       <w:r>
+        <w:rPr>
+          <w:rFonts w:ascii="Calibri" w:hAnsi="Calibri"/>
+        </w:rPr>
         <w:t xml:space="preserve"> </w:t>
       </w:r>
     </w:p>
@@ -3615,8 +4316,14 @@
           <w:ilvl w:val="0"/>
           <w:numId w:val="4"/>
         </w:numPr>
-      </w:pPr>
-      <w:r>
+        <w:rPr>
+          <w:rFonts w:ascii="Calibri" w:hAnsi="Calibri"/>
+        </w:rPr>
+      </w:pPr>
+      <w:r>
+        <w:rPr>
+          <w:rFonts w:ascii="Calibri" w:hAnsi="Calibri"/>
+        </w:rPr>
         <w:t>The schedule is fixed and cannot be altered</w:t>
       </w:r>
     </w:p>
@@ -3627,8 +4334,14 @@
           <w:ilvl w:val="0"/>
           <w:numId w:val="4"/>
         </w:numPr>
-      </w:pPr>
-      <w:r>
+        <w:rPr>
+          <w:rFonts w:ascii="Calibri" w:hAnsi="Calibri"/>
+        </w:rPr>
+      </w:pPr>
+      <w:r>
+        <w:rPr>
+          <w:rFonts w:ascii="Calibri" w:hAnsi="Calibri"/>
+        </w:rPr>
         <w:t>Project team members cannot travel to work together in person</w:t>
       </w:r>
     </w:p>
@@ -3639,8 +4352,14 @@
           <w:ilvl w:val="0"/>
           <w:numId w:val="4"/>
         </w:numPr>
-      </w:pPr>
-      <w:r>
+        <w:rPr>
+          <w:rFonts w:ascii="Calibri" w:hAnsi="Calibri"/>
+        </w:rPr>
+      </w:pPr>
+      <w:r>
+        <w:rPr>
+          <w:rFonts w:ascii="Calibri" w:hAnsi="Calibri"/>
+        </w:rPr>
         <w:t>Project team members are only part time on this project</w:t>
       </w:r>
     </w:p>
@@ -3651,14 +4370,26 @@
           <w:ilvl w:val="0"/>
           <w:numId w:val="4"/>
         </w:numPr>
-      </w:pPr>
-      <w:r>
+        <w:rPr>
+          <w:rFonts w:ascii="Calibri" w:hAnsi="Calibri"/>
+        </w:rPr>
+      </w:pPr>
+      <w:r>
+        <w:rPr>
+          <w:rFonts w:ascii="Calibri" w:hAnsi="Calibri"/>
+        </w:rPr>
         <w:t xml:space="preserve">The project team cannot view NASA’s EVA </w:t>
       </w:r>
       <w:r>
+        <w:rPr>
+          <w:rFonts w:ascii="Calibri" w:hAnsi="Calibri"/>
+        </w:rPr>
         <w:t>wi</w:t>
       </w:r>
       <w:r>
+        <w:rPr>
+          <w:rFonts w:ascii="Calibri" w:hAnsi="Calibri"/>
+        </w:rPr>
         <w:t>ki</w:t>
       </w:r>
     </w:p>
@@ -3669,8 +4400,14 @@
           <w:ilvl w:val="0"/>
           <w:numId w:val="4"/>
         </w:numPr>
-      </w:pPr>
-      <w:r>
+        <w:rPr>
+          <w:rFonts w:ascii="Calibri" w:hAnsi="Calibri"/>
+        </w:rPr>
+      </w:pPr>
+      <w:r>
+        <w:rPr>
+          <w:rFonts w:ascii="Calibri" w:hAnsi="Calibri"/>
+        </w:rPr>
         <w:lastRenderedPageBreak/>
         <w:t>Due to time differences and local restrictions, one team member cannot join in on team conference calls</w:t>
       </w:r>
@@ -3678,18 +4415,35 @@
     <w:p>
       <w:pPr>
         <w:pStyle w:val="Heading2"/>
+        <w:rPr>
+          <w:rFonts w:ascii="Calibri" w:hAnsi="Calibri"/>
+        </w:rPr>
       </w:pPr>
       <w:bookmarkStart w:id="13" w:name="_Toc509908997"/>
       <w:r>
+        <w:rPr>
+          <w:rFonts w:ascii="Calibri" w:hAnsi="Calibri"/>
+        </w:rPr>
         <w:t>Project Assumptions</w:t>
       </w:r>
       <w:bookmarkEnd w:id="13"/>
     </w:p>
     <w:p>
-      <w:r>
+      <w:pPr>
+        <w:rPr>
+          <w:rFonts w:ascii="Calibri" w:hAnsi="Calibri"/>
+        </w:rPr>
+      </w:pPr>
+      <w:r>
+        <w:rPr>
+          <w:rFonts w:ascii="Calibri" w:hAnsi="Calibri"/>
+        </w:rPr>
         <w:t>There are several assumptions made for this project</w:t>
       </w:r>
       <w:r>
+        <w:rPr>
+          <w:rFonts w:ascii="Calibri" w:hAnsi="Calibri"/>
+        </w:rPr>
         <w:t>:</w:t>
       </w:r>
     </w:p>
@@ -3700,14 +4454,26 @@
           <w:ilvl w:val="0"/>
           <w:numId w:val="5"/>
         </w:numPr>
-      </w:pPr>
-      <w:r>
+        <w:rPr>
+          <w:rFonts w:ascii="Calibri" w:hAnsi="Calibri"/>
+        </w:rPr>
+      </w:pPr>
+      <w:r>
+        <w:rPr>
+          <w:rFonts w:ascii="Calibri" w:hAnsi="Calibri"/>
+        </w:rPr>
         <w:t xml:space="preserve">The Project Team can create a wiki that is similar to NASA’s EVA </w:t>
       </w:r>
       <w:r>
+        <w:rPr>
+          <w:rFonts w:ascii="Calibri" w:hAnsi="Calibri"/>
+        </w:rPr>
         <w:t>w</w:t>
       </w:r>
       <w:r>
+        <w:rPr>
+          <w:rFonts w:ascii="Calibri" w:hAnsi="Calibri"/>
+        </w:rPr>
         <w:t>iki</w:t>
       </w:r>
     </w:p>
@@ -3718,8 +4484,14 @@
           <w:ilvl w:val="0"/>
           <w:numId w:val="5"/>
         </w:numPr>
-      </w:pPr>
-      <w:r>
+        <w:rPr>
+          <w:rFonts w:ascii="Calibri" w:hAnsi="Calibri"/>
+        </w:rPr>
+      </w:pPr>
+      <w:r>
+        <w:rPr>
+          <w:rFonts w:ascii="Calibri" w:hAnsi="Calibri"/>
+        </w:rPr>
         <w:t>All team members will be available through the whole semester</w:t>
       </w:r>
     </w:p>
@@ -3730,8 +4502,14 @@
           <w:ilvl w:val="0"/>
           <w:numId w:val="5"/>
         </w:numPr>
-      </w:pPr>
-      <w:r>
+        <w:rPr>
+          <w:rFonts w:ascii="Calibri" w:hAnsi="Calibri"/>
+        </w:rPr>
+      </w:pPr>
+      <w:r>
+        <w:rPr>
+          <w:rFonts w:ascii="Calibri" w:hAnsi="Calibri"/>
+        </w:rPr>
         <w:t>No team member will drop this class</w:t>
       </w:r>
     </w:p>
@@ -6711,7 +7489,7 @@
 </file>
 
 <file path=customXml/itemProps1.xml><?xml version="1.0" encoding="utf-8"?>
-<ds:datastoreItem xmlns:ds="http://schemas.openxmlformats.org/officeDocument/2006/customXml" ds:itemID="{D5C05AC0-E91C-406A-B22A-8CC471012E17}">
+<ds:datastoreItem xmlns:ds="http://schemas.openxmlformats.org/officeDocument/2006/customXml" ds:itemID="{F3877883-CEDB-4A6F-8C4B-80A38EE38E26}">
   <ds:schemaRefs>
     <ds:schemaRef ds:uri="http://schemas.openxmlformats.org/officeDocument/2006/bibliography"/>
   </ds:schemaRefs>

</xml_diff>